<commit_message>
Supplementary figures 1 and 2; some R code updates
</commit_message>
<xml_diff>
--- a/paper/Pop_Subs_Rates_r0009.docx
+++ b/paper/Pop_Subs_Rates_r0009.docx
@@ -1,6 +1,6 @@
 
 <file path=word/document.xml><?xml version="1.0" encoding="utf-8"?>
-<w:document xmlns:wpc="http://schemas.microsoft.com/office/word/2010/wordprocessingCanvas" xmlns:mc="http://schemas.openxmlformats.org/markup-compatibility/2006" xmlns:o="urn:schemas-microsoft-com:office:office" xmlns:r="http://schemas.openxmlformats.org/officeDocument/2006/relationships" xmlns:m="http://schemas.openxmlformats.org/officeDocument/2006/math" xmlns:v="urn:schemas-microsoft-com:vml" xmlns:wp14="http://schemas.microsoft.com/office/word/2010/wordprocessingDrawing" xmlns:wp="http://schemas.openxmlformats.org/drawingml/2006/wordprocessingDrawing" xmlns:w10="urn:schemas-microsoft-com:office:word" xmlns:w="http://schemas.openxmlformats.org/wordprocessingml/2006/main" xmlns:w14="http://schemas.microsoft.com/office/word/2010/wordml" xmlns:wpg="http://schemas.microsoft.com/office/word/2010/wordprocessingGroup" xmlns:wpi="http://schemas.microsoft.com/office/word/2010/wordprocessingInk" xmlns:wne="http://schemas.microsoft.com/office/word/2006/wordml" xmlns:wps="http://schemas.microsoft.com/office/word/2010/wordprocessingShape" mc:Ignorable="w14 wp14">
+<w:document xmlns:wpc="http://schemas.microsoft.com/office/word/2010/wordprocessingCanvas" xmlns:mo="http://schemas.microsoft.com/office/mac/office/2008/main" xmlns:mc="http://schemas.openxmlformats.org/markup-compatibility/2006" xmlns:mv="urn:schemas-microsoft-com:mac:vml" xmlns:o="urn:schemas-microsoft-com:office:office" xmlns:r="http://schemas.openxmlformats.org/officeDocument/2006/relationships" xmlns:m="http://schemas.openxmlformats.org/officeDocument/2006/math" xmlns:v="urn:schemas-microsoft-com:vml" xmlns:wp14="http://schemas.microsoft.com/office/word/2010/wordprocessingDrawing" xmlns:wp="http://schemas.openxmlformats.org/drawingml/2006/wordprocessingDrawing" xmlns:w10="urn:schemas-microsoft-com:office:word" xmlns:w="http://schemas.openxmlformats.org/wordprocessingml/2006/main" xmlns:w14="http://schemas.microsoft.com/office/word/2010/wordml" xmlns:w15="http://schemas.microsoft.com/office/word/2012/wordml" xmlns:wpg="http://schemas.microsoft.com/office/word/2010/wordprocessingGroup" xmlns:wpi="http://schemas.microsoft.com/office/word/2010/wordprocessingInk" xmlns:wne="http://schemas.microsoft.com/office/word/2006/wordml" xmlns:wps="http://schemas.microsoft.com/office/word/2010/wordprocessingShape" mc:Ignorable="w14 w15 wp14">
   <w:body>
     <w:p>
       <w:pPr>
@@ -38,7 +38,6 @@
         </w:rPr>
         <w:t>1</w:t>
       </w:r>
-      <w:proofErr w:type="gramStart"/>
       <w:r>
         <w:rPr>
           <w:rFonts w:ascii="Cambria" w:hAnsi="Cambria" w:cs="Arial"/>
@@ -46,7 +45,6 @@
         </w:rPr>
         <w:t>,2,3</w:t>
       </w:r>
-      <w:proofErr w:type="gramEnd"/>
       <w:r>
         <w:rPr>
           <w:rFonts w:ascii="Cambria" w:hAnsi="Cambria" w:cs="Arial"/>
@@ -456,7 +454,7 @@
         </w:rPr>
         <w:t xml:space="preserve">Email: </w:t>
       </w:r>
-      <w:hyperlink r:id="rId9" w:history="1">
+      <w:hyperlink r:id="rId8" w:history="1">
         <w:r>
           <w:rPr>
             <w:rStyle w:val="Hyperlink"/>
@@ -3181,7 +3179,6 @@
         </w:rPr>
         <w:t xml:space="preserve">private African variants, </w:t>
       </w:r>
-      <w:commentRangeStart w:id="2"/>
       <w:r>
         <w:rPr>
           <w:rFonts w:ascii="Cambria" w:hAnsi="Cambria" w:cs="Arial"/>
@@ -3194,7 +3191,6 @@
         </w:rPr>
         <w:t>296,125</w:t>
       </w:r>
-      <w:commentRangeEnd w:id="2"/>
       <w:r>
         <w:rPr>
           <w:rFonts w:ascii="Cambria" w:hAnsi="Cambria" w:cs="Arial"/>
@@ -3572,15 +3568,7 @@
         <w:rPr>
           <w:rFonts w:ascii="Cambria" w:hAnsi="Cambria" w:cs="Arial"/>
         </w:rPr>
-        <w:t xml:space="preserve">analyses </w:t>
-      </w:r>
-      <w:bookmarkStart w:id="3" w:name="_GoBack"/>
-      <w:bookmarkEnd w:id="3"/>
-      <w:r>
-        <w:rPr>
-          <w:rFonts w:ascii="Cambria" w:hAnsi="Cambria" w:cs="Arial"/>
-        </w:rPr>
-        <w:t xml:space="preserve">with </w:t>
+        <w:t xml:space="preserve">analyses with </w:t>
       </w:r>
       <w:r>
         <w:rPr>
@@ -3680,6 +3668,7 @@
         </w:rPr>
         <w:t xml:space="preserve"> as a technical control (</w:t>
       </w:r>
+      <w:bookmarkStart w:id="2" w:name="_GoBack"/>
       <w:r>
         <w:rPr>
           <w:rFonts w:ascii="Cambria" w:hAnsi="Cambria" w:cs="Arial"/>
@@ -3692,7 +3681,15 @@
           <w:rFonts w:ascii="Cambria" w:hAnsi="Cambria" w:cs="Arial"/>
           <w:b/>
         </w:rPr>
-        <w:t>upplement</w:t>
+        <w:t>upple</w:t>
+      </w:r>
+      <w:bookmarkEnd w:id="2"/>
+      <w:r>
+        <w:rPr>
+          <w:rFonts w:ascii="Cambria" w:hAnsi="Cambria" w:cs="Arial"/>
+          <w:b/>
+        </w:rPr>
+        <w:t>ment</w:t>
       </w:r>
       <w:r>
         <w:rPr>
@@ -4201,7 +4198,21 @@
         <w:rPr>
           <w:rFonts w:ascii="Cambria" w:hAnsi="Cambria" w:cs="Arial"/>
         </w:rPr>
-        <w:t>all four possible types of CpG transition mutations</w:t>
+        <w:t xml:space="preserve">all four possible types of </w:t>
+      </w:r>
+      <w:proofErr w:type="spellStart"/>
+      <w:r>
+        <w:rPr>
+          <w:rFonts w:ascii="Cambria" w:hAnsi="Cambria" w:cs="Arial"/>
+        </w:rPr>
+        <w:t>CpG</w:t>
+      </w:r>
+      <w:proofErr w:type="spellEnd"/>
+      <w:r>
+        <w:rPr>
+          <w:rFonts w:ascii="Cambria" w:hAnsi="Cambria" w:cs="Arial"/>
+        </w:rPr>
+        <w:t xml:space="preserve"> transition mutations</w:t>
       </w:r>
       <w:r>
         <w:rPr>
@@ -4271,13 +4282,15 @@
         </w:rPr>
         <w:t>able 1</w:t>
       </w:r>
-      <w:r>
-        <w:rPr>
-          <w:rFonts w:ascii="Cambria" w:hAnsi="Cambria" w:cs="Arial"/>
-          <w:b/>
-        </w:rPr>
-        <w:t>, Supplementary Note</w:t>
-      </w:r>
+      <w:del w:id="3" w:author="Rocky Caelie Aikens" w:date="2018-03-26T13:04:00Z">
+        <w:r>
+          <w:rPr>
+            <w:rFonts w:ascii="Cambria" w:hAnsi="Cambria" w:cs="Arial"/>
+            <w:b/>
+          </w:rPr>
+          <w:delText>, Supplementary Note</w:delText>
+        </w:r>
+      </w:del>
       <w:r>
         <w:rPr>
           <w:rFonts w:ascii="Cambria" w:hAnsi="Cambria" w:cs="Arial"/>
@@ -5061,16 +5074,8 @@
         <w:rPr>
           <w:rFonts w:ascii="Cambria" w:hAnsi="Cambria" w:cs="Arial"/>
         </w:rPr>
-        <w:t xml:space="preserve">Kong </w:t>
-      </w:r>
-      <w:proofErr w:type="gramStart"/>
-      <w:r>
-        <w:rPr>
-          <w:rFonts w:ascii="Cambria" w:hAnsi="Cambria" w:cs="Arial"/>
-        </w:rPr>
-        <w:t>et</w:t>
-      </w:r>
-      <w:proofErr w:type="gramEnd"/>
+        <w:t>Kong et</w:t>
+      </w:r>
       <w:r>
         <w:rPr>
           <w:rFonts w:ascii="Cambria" w:hAnsi="Cambria" w:cs="Arial"/>
@@ -5492,21 +5497,7 @@
         <w:rPr>
           <w:rFonts w:ascii="Cambria" w:hAnsi="Cambria" w:cs="Arial"/>
         </w:rPr>
-        <w:t xml:space="preserve">his suggests that these </w:t>
-      </w:r>
-      <w:proofErr w:type="gramStart"/>
-      <w:r>
-        <w:rPr>
-          <w:rFonts w:ascii="Cambria" w:hAnsi="Cambria" w:cs="Arial"/>
-        </w:rPr>
-        <w:t>three</w:t>
-      </w:r>
-      <w:proofErr w:type="gramEnd"/>
-      <w:r>
-        <w:rPr>
-          <w:rFonts w:ascii="Cambria" w:hAnsi="Cambria" w:cs="Arial"/>
-        </w:rPr>
-        <w:t xml:space="preserve"> substitution classes</w:t>
+        <w:t>his suggests that these three substitution classes</w:t>
       </w:r>
       <w:r>
         <w:rPr>
@@ -5947,16 +5938,8 @@
         <w:rPr>
           <w:rFonts w:ascii="Cambria" w:hAnsi="Cambria" w:cs="Arial"/>
         </w:rPr>
-        <w:t xml:space="preserve"> we </w:t>
-      </w:r>
-      <w:proofErr w:type="gramStart"/>
-      <w:r>
-        <w:rPr>
-          <w:rFonts w:ascii="Cambria" w:hAnsi="Cambria" w:cs="Arial"/>
-        </w:rPr>
-        <w:t>hypothesize</w:t>
-      </w:r>
-      <w:proofErr w:type="gramEnd"/>
+        <w:t xml:space="preserve"> we hypothesize</w:t>
+      </w:r>
       <w:r>
         <w:rPr>
           <w:rFonts w:ascii="Cambria" w:hAnsi="Cambria" w:cs="Arial"/>
@@ -10455,13 +10438,15 @@
         </w:rPr>
         <w:t>igure 4B</w:t>
       </w:r>
-      <w:r>
-        <w:rPr>
-          <w:rFonts w:ascii="Cambria" w:hAnsi="Cambria" w:cs="Arial"/>
-          <w:b/>
-        </w:rPr>
-        <w:t xml:space="preserve"> and Supplementary Note</w:t>
-      </w:r>
+      <w:del w:id="6" w:author="Rocky Caelie Aikens" w:date="2018-03-26T13:07:00Z">
+        <w:r>
+          <w:rPr>
+            <w:rFonts w:ascii="Cambria" w:hAnsi="Cambria" w:cs="Arial"/>
+            <w:b/>
+          </w:rPr>
+          <w:delText xml:space="preserve"> and Supplementary Note</w:delText>
+        </w:r>
+      </w:del>
       <w:r>
         <w:rPr>
           <w:rFonts w:ascii="Cambria" w:hAnsi="Cambria" w:cs="Arial"/>
@@ -10604,20 +10589,26 @@
         <w:rPr>
           <w:rFonts w:ascii="Cambria" w:hAnsi="Cambria" w:cs="Arial"/>
         </w:rPr>
+        <w:t>Examining the rates of the 7</w:t>
+      </w:r>
+      <w:r>
+        <w:rPr>
+          <w:rFonts w:ascii="Cambria" w:hAnsi="Cambria" w:cs="Arial"/>
+        </w:rPr>
+        <w:t>-</w:t>
+      </w:r>
+      <w:r>
+        <w:rPr>
+          <w:rFonts w:ascii="Cambria" w:hAnsi="Cambria" w:cs="Arial"/>
+        </w:rPr>
+        <w:t xml:space="preserve">mer </w:t>
+      </w:r>
+      <w:r>
+        <w:rPr>
+          <w:rFonts w:ascii="Cambria" w:hAnsi="Cambria" w:cs="Arial"/>
+        </w:rPr>
         <w:lastRenderedPageBreak/>
-        <w:t>Examining the rates of the 7</w:t>
-      </w:r>
-      <w:r>
-        <w:rPr>
-          <w:rFonts w:ascii="Cambria" w:hAnsi="Cambria" w:cs="Arial"/>
-        </w:rPr>
-        <w:t>-</w:t>
-      </w:r>
-      <w:r>
-        <w:rPr>
-          <w:rFonts w:ascii="Cambria" w:hAnsi="Cambria" w:cs="Arial"/>
-        </w:rPr>
-        <w:t>mer expansions of TAA</w:t>
+        <w:t>expansions of TAA</w:t>
       </w:r>
       <w:r>
         <w:rPr>
@@ -11691,21 +11682,7 @@
         <w:rPr>
           <w:rFonts w:ascii="Cambria" w:hAnsi="Cambria" w:cs="Arial"/>
         </w:rPr>
-        <w:t xml:space="preserve">hile broader sequence context models can capture more information, they can also require much more total genetic data to be sufficiently well-powered for certain statistical </w:t>
-      </w:r>
-      <w:proofErr w:type="gramStart"/>
-      <w:r>
-        <w:rPr>
-          <w:rFonts w:ascii="Cambria" w:hAnsi="Cambria" w:cs="Arial"/>
-        </w:rPr>
-        <w:t>approaches.</w:t>
-      </w:r>
-      <w:proofErr w:type="gramEnd"/>
-      <w:r>
-        <w:rPr>
-          <w:rFonts w:ascii="Cambria" w:hAnsi="Cambria" w:cs="Arial"/>
-        </w:rPr>
-        <w:t xml:space="preserve"> This is made especially difficult because asking comprehensive questions about global mutation rate patterns requires a large and </w:t>
+        <w:t xml:space="preserve">hile broader sequence context models can capture more information, they can also require much more total genetic data to be sufficiently well-powered for certain statistical approaches. This is made especially difficult because asking comprehensive questions about global mutation rate patterns requires a large and </w:t>
       </w:r>
       <w:r>
         <w:rPr>
@@ -13013,20 +12990,12 @@
         </w:rPr>
         <w:t xml:space="preserve">). Next, to partially relieve the multiple testing </w:t>
       </w:r>
-      <w:proofErr w:type="gramStart"/>
       <w:r>
         <w:rPr>
           <w:rFonts w:ascii="Cambria" w:hAnsi="Cambria" w:cs="Arial"/>
         </w:rPr>
         <w:lastRenderedPageBreak/>
-        <w:t>burden</w:t>
-      </w:r>
-      <w:proofErr w:type="gramEnd"/>
-      <w:r>
-        <w:rPr>
-          <w:rFonts w:ascii="Cambria" w:hAnsi="Cambria" w:cs="Arial"/>
-        </w:rPr>
-        <w:t xml:space="preserve"> of </w:t>
+        <w:t xml:space="preserve">burden of </w:t>
       </w:r>
       <w:r>
         <w:rPr>
@@ -13213,7 +13182,6 @@
         </w:rPr>
         <w:t xml:space="preserve"> least significant polymorphism type is recalculated using </w:t>
       </w:r>
-      <w:proofErr w:type="gramStart"/>
       <w:r>
         <w:rPr>
           <w:rFonts w:ascii="Cambria" w:hAnsi="Cambria" w:cs="Arial"/>
@@ -13226,7 +13194,6 @@
         </w:rPr>
         <w:t>homogeneity</w:t>
       </w:r>
-      <w:proofErr w:type="gramEnd"/>
       <w:r>
         <w:rPr>
           <w:rFonts w:ascii="Cambria" w:hAnsi="Cambria" w:cs="Arial"/>
@@ -13567,7 +13534,6 @@
         </w:rPr>
       </w:pPr>
       <w:proofErr w:type="spellStart"/>
-      <w:proofErr w:type="gramStart"/>
       <w:r>
         <w:rPr>
           <w:rFonts w:ascii="Cambria" w:hAnsi="Cambria" w:cs="Arial"/>
@@ -13582,7 +13548,6 @@
         <w:t>m</w:t>
       </w:r>
       <w:proofErr w:type="spellEnd"/>
-      <w:proofErr w:type="gramEnd"/>
       <w:r>
         <w:rPr>
           <w:rFonts w:ascii="Cambria" w:hAnsi="Cambria" w:cs="Arial"/>
@@ -14188,39 +14153,49 @@
         </w:rPr>
         <w:fldChar w:fldCharType="end"/>
       </w:r>
-      <w:r>
-        <w:rPr>
-          <w:rFonts w:ascii="Cambria" w:eastAsiaTheme="minorEastAsia" w:hAnsi="Cambria" w:cs="Arial"/>
-        </w:rPr>
-        <w:t xml:space="preserve"> (</w:t>
-      </w:r>
-      <w:r>
-        <w:rPr>
-          <w:rFonts w:ascii="Cambria" w:eastAsiaTheme="minorEastAsia" w:hAnsi="Cambria" w:cs="Arial"/>
-          <w:b/>
-        </w:rPr>
-        <w:t>S</w:t>
-      </w:r>
-      <w:r>
-        <w:rPr>
-          <w:rFonts w:ascii="Cambria" w:eastAsiaTheme="minorEastAsia" w:hAnsi="Cambria" w:cs="Arial"/>
-          <w:b/>
-        </w:rPr>
-        <w:t>upplement</w:t>
-      </w:r>
-      <w:r>
-        <w:rPr>
-          <w:rFonts w:ascii="Cambria" w:eastAsiaTheme="minorEastAsia" w:hAnsi="Cambria" w:cs="Arial"/>
-          <w:b/>
-        </w:rPr>
-        <w:t>ary Note</w:t>
-      </w:r>
-      <w:r>
-        <w:rPr>
-          <w:rFonts w:ascii="Cambria" w:eastAsiaTheme="minorEastAsia" w:hAnsi="Cambria" w:cs="Arial"/>
-        </w:rPr>
-        <w:t>)</w:t>
-      </w:r>
+      <w:ins w:id="7" w:author="Rocky Caelie Aikens" w:date="2018-03-26T13:09:00Z">
+        <w:r>
+          <w:rPr>
+            <w:rFonts w:ascii="Cambria" w:eastAsiaTheme="minorEastAsia" w:hAnsi="Cambria" w:cs="Arial"/>
+          </w:rPr>
+          <w:t>.</w:t>
+        </w:r>
+      </w:ins>
+      <w:del w:id="8" w:author="Rocky Caelie Aikens" w:date="2018-03-26T13:09:00Z">
+        <w:r>
+          <w:rPr>
+            <w:rFonts w:ascii="Cambria" w:eastAsiaTheme="minorEastAsia" w:hAnsi="Cambria" w:cs="Arial"/>
+          </w:rPr>
+          <w:delText xml:space="preserve"> (</w:delText>
+        </w:r>
+        <w:r>
+          <w:rPr>
+            <w:rFonts w:ascii="Cambria" w:eastAsiaTheme="minorEastAsia" w:hAnsi="Cambria" w:cs="Arial"/>
+            <w:b/>
+          </w:rPr>
+          <w:delText>S</w:delText>
+        </w:r>
+        <w:r>
+          <w:rPr>
+            <w:rFonts w:ascii="Cambria" w:eastAsiaTheme="minorEastAsia" w:hAnsi="Cambria" w:cs="Arial"/>
+            <w:b/>
+          </w:rPr>
+          <w:delText>upplement</w:delText>
+        </w:r>
+        <w:r>
+          <w:rPr>
+            <w:rFonts w:ascii="Cambria" w:eastAsiaTheme="minorEastAsia" w:hAnsi="Cambria" w:cs="Arial"/>
+            <w:b/>
+          </w:rPr>
+          <w:delText>ary Note</w:delText>
+        </w:r>
+        <w:r>
+          <w:rPr>
+            <w:rFonts w:ascii="Cambria" w:eastAsiaTheme="minorEastAsia" w:hAnsi="Cambria" w:cs="Arial"/>
+          </w:rPr>
+          <w:delText>)</w:delText>
+        </w:r>
+      </w:del>
     </w:p>
     <w:p>
       <w:pPr>
@@ -14437,7 +14412,6 @@
         </w:rPr>
         <w:t xml:space="preserve"> </w:t>
       </w:r>
-      <w:proofErr w:type="gramStart"/>
       <w:r>
         <w:rPr>
           <w:rFonts w:ascii="Cambria" w:eastAsiaTheme="minorEastAsia" w:hAnsi="Cambria" w:cs="Arial"/>
@@ -14445,6 +14419,7 @@
         </w:rPr>
         <w:t>p</w:t>
       </w:r>
+      <w:proofErr w:type="gramStart"/>
       <w:r>
         <w:rPr>
           <w:rFonts w:ascii="Cambria" w:eastAsiaTheme="minorEastAsia" w:hAnsi="Cambria" w:cs="Arial"/>
@@ -14874,8 +14849,18 @@
           <w:sz w:val="20"/>
           <w:szCs w:val="20"/>
         </w:rPr>
-        <w:t>Varun Aggarwala</w:t>
-      </w:r>
+        <w:t xml:space="preserve">Varun </w:t>
+      </w:r>
+      <w:proofErr w:type="spellStart"/>
+      <w:r>
+        <w:rPr>
+          <w:rFonts w:ascii="Cambria" w:hAnsi="Cambria" w:cs="Arial"/>
+          <w:sz w:val="20"/>
+          <w:szCs w:val="20"/>
+        </w:rPr>
+        <w:t>Aggarwala</w:t>
+      </w:r>
+      <w:proofErr w:type="spellEnd"/>
       <w:r>
         <w:rPr>
           <w:rFonts w:ascii="Cambria" w:hAnsi="Cambria" w:cs="Arial"/>
@@ -15037,13 +15022,23 @@
         <w:jc w:val="both"/>
         <w:rPr>
           <w:rFonts w:ascii="Cambria" w:hAnsi="Cambria" w:cs="Arial"/>
-          <w:u w:val="single"/>
+          <w:rPrChange w:id="9" w:author="Rocky Caelie Aikens" w:date="2018-03-26T12:58:00Z">
+            <w:rPr>
+              <w:rFonts w:ascii="Cambria" w:hAnsi="Cambria" w:cs="Arial"/>
+              <w:u w:val="single"/>
+            </w:rPr>
+          </w:rPrChange>
         </w:rPr>
       </w:pPr>
       <w:r>
         <w:rPr>
           <w:rFonts w:ascii="Cambria" w:hAnsi="Cambria" w:cs="Arial"/>
-          <w:u w:val="single"/>
+          <w:rPrChange w:id="10" w:author="Rocky Caelie Aikens" w:date="2018-03-26T12:58:00Z">
+            <w:rPr>
+              <w:rFonts w:ascii="Cambria" w:hAnsi="Cambria" w:cs="Arial"/>
+              <w:u w:val="single"/>
+            </w:rPr>
+          </w:rPrChange>
         </w:rPr>
         <w:t>R.C.A. and B.F.V. conceived, designed, and performed the experiments, developed the methods, analyzed the data, and wrote the manuscript. B.F.V. supervised the research.</w:t>
       </w:r>
@@ -15054,6 +15049,7 @@
         <w:spacing w:line="360" w:lineRule="auto"/>
         <w:jc w:val="both"/>
         <w:rPr>
+          <w:del w:id="11" w:author="Rocky Caelie Aikens" w:date="2018-03-26T13:02:00Z"/>
           <w:rFonts w:ascii="Cambria" w:hAnsi="Cambria" w:cs="Times New Roman"/>
           <w:sz w:val="20"/>
           <w:szCs w:val="20"/>
@@ -15065,279 +15061,239 @@
         <w:spacing w:after="0" w:line="360" w:lineRule="auto"/>
         <w:jc w:val="both"/>
         <w:rPr>
+          <w:del w:id="12" w:author="Rocky Caelie Aikens" w:date="2018-03-26T13:02:00Z"/>
           <w:rFonts w:ascii="Cambria" w:hAnsi="Cambria" w:cs="Arial"/>
           <w:b/>
           <w:sz w:val="20"/>
           <w:szCs w:val="20"/>
           <w:u w:val="single"/>
-        </w:rPr>
+          <w:rPrChange w:id="13" w:author="Rocky Caelie Aikens" w:date="2018-03-26T13:02:00Z">
+            <w:rPr>
+              <w:del w:id="14" w:author="Rocky Caelie Aikens" w:date="2018-03-26T13:02:00Z"/>
+            </w:rPr>
+          </w:rPrChange>
+        </w:rPr>
+        <w:pPrChange w:id="15" w:author="Rocky Caelie Aikens" w:date="2018-03-26T13:02:00Z">
+          <w:pPr>
+            <w:spacing w:after="0" w:line="360" w:lineRule="auto"/>
+            <w:jc w:val="both"/>
+          </w:pPr>
+        </w:pPrChange>
       </w:pPr>
-      <w:r>
-        <w:rPr>
-          <w:rFonts w:ascii="Cambria" w:hAnsi="Cambria" w:cs="Arial"/>
-          <w:b/>
-          <w:sz w:val="20"/>
-          <w:szCs w:val="20"/>
-          <w:u w:val="single"/>
-        </w:rPr>
-        <w:t>SUPPLEMENT</w:t>
-      </w:r>
+      <w:del w:id="16" w:author="Rocky Caelie Aikens" w:date="2018-03-26T13:02:00Z">
+        <w:r>
+          <w:rPr>
+            <w:rFonts w:ascii="Cambria" w:hAnsi="Cambria" w:cs="Arial"/>
+            <w:b/>
+            <w:sz w:val="20"/>
+            <w:szCs w:val="20"/>
+            <w:u w:val="single"/>
+            <w:rPrChange w:id="17" w:author="Rocky Caelie Aikens" w:date="2018-03-26T13:02:00Z">
+              <w:rPr/>
+            </w:rPrChange>
+          </w:rPr>
+          <w:delText>SUPPLEMENT</w:delText>
+        </w:r>
+      </w:del>
     </w:p>
     <w:p>
       <w:pPr>
-        <w:pStyle w:val="ListParagraph"/>
-        <w:numPr>
-          <w:ilvl w:val="0"/>
-          <w:numId w:val="6"/>
-        </w:numPr>
-        <w:spacing w:after="0" w:line="360" w:lineRule="auto"/>
-        <w:jc w:val="both"/>
-        <w:rPr>
-          <w:rFonts w:ascii="Cambria" w:hAnsi="Cambria" w:cs="Arial"/>
-          <w:sz w:val="20"/>
-          <w:szCs w:val="20"/>
-        </w:rPr>
+        <w:rPr>
+          <w:del w:id="18" w:author="Rocky Caelie Aikens" w:date="2018-03-26T12:58:00Z"/>
+        </w:rPr>
+        <w:pPrChange w:id="19" w:author="Rocky Caelie Aikens" w:date="2018-03-26T13:02:00Z">
+          <w:pPr>
+            <w:pStyle w:val="ListParagraph"/>
+            <w:numPr>
+              <w:numId w:val="6"/>
+            </w:numPr>
+            <w:spacing w:after="0" w:line="360" w:lineRule="auto"/>
+            <w:ind w:hanging="360"/>
+            <w:jc w:val="both"/>
+          </w:pPr>
+        </w:pPrChange>
       </w:pPr>
-      <w:r>
-        <w:rPr>
-          <w:rFonts w:ascii="Cambria" w:hAnsi="Cambria" w:cs="Arial"/>
-          <w:sz w:val="20"/>
-          <w:szCs w:val="20"/>
-        </w:rPr>
-        <w:t xml:space="preserve">All code and raw count data available on </w:t>
-      </w:r>
-      <w:proofErr w:type="spellStart"/>
-      <w:r>
-        <w:rPr>
-          <w:rFonts w:ascii="Cambria" w:hAnsi="Cambria" w:cs="Arial"/>
-          <w:sz w:val="20"/>
-          <w:szCs w:val="20"/>
-        </w:rPr>
-        <w:t>github</w:t>
-      </w:r>
-      <w:proofErr w:type="spellEnd"/>
-      <w:r>
-        <w:rPr>
-          <w:rFonts w:ascii="Cambria" w:hAnsi="Cambria" w:cs="Arial"/>
-          <w:sz w:val="20"/>
-          <w:szCs w:val="20"/>
-        </w:rPr>
-        <w:t>.</w:t>
-      </w:r>
+      <w:del w:id="20" w:author="Rocky Caelie Aikens" w:date="2018-03-26T12:58:00Z">
+        <w:r>
+          <w:delText>All code and raw count data available on github.</w:delText>
+        </w:r>
+      </w:del>
     </w:p>
     <w:p>
       <w:pPr>
-        <w:pStyle w:val="ListParagraph"/>
-        <w:numPr>
-          <w:ilvl w:val="0"/>
-          <w:numId w:val="6"/>
-        </w:numPr>
-        <w:spacing w:after="0" w:line="360" w:lineRule="auto"/>
-        <w:jc w:val="both"/>
-        <w:rPr>
-          <w:rFonts w:ascii="Cambria" w:hAnsi="Cambria" w:cs="Arial"/>
-        </w:rPr>
+        <w:rPr>
+          <w:del w:id="21" w:author="Rocky Caelie Aikens" w:date="2018-03-26T13:02:00Z"/>
+        </w:rPr>
+        <w:pPrChange w:id="22" w:author="Rocky Caelie Aikens" w:date="2018-03-26T13:02:00Z">
+          <w:pPr>
+            <w:pStyle w:val="ListParagraph"/>
+            <w:numPr>
+              <w:numId w:val="6"/>
+            </w:numPr>
+            <w:spacing w:after="0" w:line="360" w:lineRule="auto"/>
+            <w:ind w:hanging="360"/>
+            <w:jc w:val="both"/>
+          </w:pPr>
+        </w:pPrChange>
       </w:pPr>
-      <w:r>
-        <w:rPr>
-          <w:rFonts w:ascii="Cambria" w:hAnsi="Cambria" w:cs="Arial"/>
-          <w:sz w:val="20"/>
-          <w:szCs w:val="20"/>
-        </w:rPr>
-        <w:t>Replication of KH 2015 Figure</w:t>
-      </w:r>
-      <w:r>
-        <w:rPr>
-          <w:rFonts w:ascii="Cambria" w:hAnsi="Cambria" w:cs="Arial"/>
-        </w:rPr>
-        <w:t xml:space="preserve"> 1</w:t>
-      </w:r>
+      <w:del w:id="23" w:author="Rocky Caelie Aikens" w:date="2018-03-26T13:02:00Z">
+        <w:r>
+          <w:delText>Replication of KH 2015 Figure</w:delText>
+        </w:r>
+        <w:r>
+          <w:delText xml:space="preserve"> 1</w:delText>
+        </w:r>
+      </w:del>
     </w:p>
     <w:p>
       <w:pPr>
-        <w:pStyle w:val="ListParagraph"/>
-        <w:numPr>
-          <w:ilvl w:val="0"/>
-          <w:numId w:val="6"/>
-        </w:numPr>
-        <w:spacing w:after="0" w:line="360" w:lineRule="auto"/>
-        <w:jc w:val="both"/>
-        <w:rPr>
-          <w:rFonts w:ascii="Cambria" w:hAnsi="Cambria" w:cs="Arial"/>
-        </w:rPr>
+        <w:rPr>
+          <w:del w:id="24" w:author="Rocky Caelie Aikens" w:date="2018-03-26T13:02:00Z"/>
+        </w:rPr>
+        <w:pPrChange w:id="25" w:author="Rocky Caelie Aikens" w:date="2018-03-26T13:02:00Z">
+          <w:pPr>
+            <w:pStyle w:val="ListParagraph"/>
+            <w:numPr>
+              <w:numId w:val="6"/>
+            </w:numPr>
+            <w:spacing w:after="0" w:line="360" w:lineRule="auto"/>
+            <w:ind w:hanging="360"/>
+            <w:jc w:val="both"/>
+          </w:pPr>
+        </w:pPrChange>
       </w:pPr>
-      <w:r>
-        <w:rPr>
-          <w:rFonts w:ascii="Cambria" w:hAnsi="Cambria" w:cs="Arial"/>
-        </w:rPr>
-        <w:t xml:space="preserve">FDR </w:t>
-      </w:r>
-      <w:r>
-        <w:rPr>
-          <w:rFonts w:ascii="Cambria" w:hAnsi="Cambria" w:cs="Arial"/>
-        </w:rPr>
-        <w:t>and p values for all significant results for 3</w:t>
-      </w:r>
-      <w:r>
-        <w:rPr>
-          <w:rFonts w:ascii="Cambria" w:hAnsi="Cambria" w:cs="Arial"/>
-        </w:rPr>
-        <w:t>-</w:t>
-      </w:r>
-      <w:r>
-        <w:rPr>
-          <w:rFonts w:ascii="Cambria" w:hAnsi="Cambria" w:cs="Arial"/>
-        </w:rPr>
-        <w:t>mer, 5</w:t>
-      </w:r>
-      <w:r>
-        <w:rPr>
-          <w:rFonts w:ascii="Cambria" w:hAnsi="Cambria" w:cs="Arial"/>
-        </w:rPr>
-        <w:t>-</w:t>
-      </w:r>
-      <w:r>
-        <w:rPr>
-          <w:rFonts w:ascii="Cambria" w:hAnsi="Cambria" w:cs="Arial"/>
-        </w:rPr>
-        <w:t>mer, 7</w:t>
-      </w:r>
-      <w:r>
-        <w:rPr>
-          <w:rFonts w:ascii="Cambria" w:hAnsi="Cambria" w:cs="Arial"/>
-        </w:rPr>
-        <w:t>-</w:t>
-      </w:r>
-      <w:r>
-        <w:rPr>
-          <w:rFonts w:ascii="Cambria" w:hAnsi="Cambria" w:cs="Arial"/>
-        </w:rPr>
-        <w:t>mer</w:t>
-      </w:r>
+      <w:del w:id="26" w:author="Rocky Caelie Aikens" w:date="2018-03-26T13:02:00Z">
+        <w:r>
+          <w:delText xml:space="preserve">FDR </w:delText>
+        </w:r>
+        <w:r>
+          <w:delText>and p values for all significant results for 3</w:delText>
+        </w:r>
+        <w:r>
+          <w:delText>-</w:delText>
+        </w:r>
+        <w:r>
+          <w:delText>mer, 5</w:delText>
+        </w:r>
+        <w:r>
+          <w:delText>-</w:delText>
+        </w:r>
+        <w:r>
+          <w:delText>mer, 7</w:delText>
+        </w:r>
+        <w:r>
+          <w:delText>-</w:delText>
+        </w:r>
+        <w:r>
+          <w:delText>mer</w:delText>
+        </w:r>
+      </w:del>
     </w:p>
     <w:p>
       <w:pPr>
-        <w:pStyle w:val="ListParagraph"/>
-        <w:numPr>
-          <w:ilvl w:val="0"/>
-          <w:numId w:val="6"/>
-        </w:numPr>
-        <w:spacing w:after="0" w:line="360" w:lineRule="auto"/>
-        <w:jc w:val="both"/>
-        <w:rPr>
-          <w:rFonts w:ascii="Cambria" w:hAnsi="Cambria" w:cs="Arial"/>
-        </w:rPr>
+        <w:rPr>
+          <w:del w:id="27" w:author="Rocky Caelie Aikens" w:date="2018-03-26T13:02:00Z"/>
+        </w:rPr>
+        <w:pPrChange w:id="28" w:author="Rocky Caelie Aikens" w:date="2018-03-26T13:02:00Z">
+          <w:pPr>
+            <w:pStyle w:val="ListParagraph"/>
+            <w:numPr>
+              <w:numId w:val="6"/>
+            </w:numPr>
+            <w:spacing w:after="0" w:line="360" w:lineRule="auto"/>
+            <w:ind w:hanging="360"/>
+            <w:jc w:val="both"/>
+          </w:pPr>
+        </w:pPrChange>
       </w:pPr>
-      <w:r>
-        <w:rPr>
-          <w:rFonts w:ascii="Cambria" w:hAnsi="Cambria" w:cs="Arial"/>
-        </w:rPr>
-        <w:lastRenderedPageBreak/>
-        <w:t>Ranked p value figures: 3</w:t>
-      </w:r>
-      <w:r>
-        <w:rPr>
-          <w:rFonts w:ascii="Cambria" w:hAnsi="Cambria" w:cs="Arial"/>
-        </w:rPr>
-        <w:t>-</w:t>
-      </w:r>
-      <w:r>
-        <w:rPr>
-          <w:rFonts w:ascii="Cambria" w:hAnsi="Cambria" w:cs="Arial"/>
-        </w:rPr>
-        <w:t>mer/5</w:t>
-      </w:r>
-      <w:r>
-        <w:rPr>
-          <w:rFonts w:ascii="Cambria" w:hAnsi="Cambria" w:cs="Arial"/>
-        </w:rPr>
-        <w:t>-</w:t>
-      </w:r>
-      <w:r>
-        <w:rPr>
-          <w:rFonts w:ascii="Cambria" w:hAnsi="Cambria" w:cs="Arial"/>
-        </w:rPr>
-        <w:t>mer/7</w:t>
-      </w:r>
-      <w:r>
-        <w:rPr>
-          <w:rFonts w:ascii="Cambria" w:hAnsi="Cambria" w:cs="Arial"/>
-        </w:rPr>
-        <w:t>-</w:t>
-      </w:r>
-      <w:r>
-        <w:rPr>
-          <w:rFonts w:ascii="Cambria" w:hAnsi="Cambria" w:cs="Arial"/>
-        </w:rPr>
-        <w:t>mer</w:t>
-      </w:r>
+      <w:del w:id="29" w:author="Rocky Caelie Aikens" w:date="2018-03-26T13:02:00Z">
+        <w:r>
+          <w:delText>Ranked p value figures: 3</w:delText>
+        </w:r>
+        <w:r>
+          <w:delText>-</w:delText>
+        </w:r>
+        <w:r>
+          <w:delText>mer/5</w:delText>
+        </w:r>
+        <w:r>
+          <w:delText>-</w:delText>
+        </w:r>
+        <w:r>
+          <w:delText>mer/7</w:delText>
+        </w:r>
+        <w:r>
+          <w:delText>-</w:delText>
+        </w:r>
+        <w:r>
+          <w:delText>mer</w:delText>
+        </w:r>
+      </w:del>
     </w:p>
     <w:p>
       <w:pPr>
-        <w:pStyle w:val="ListParagraph"/>
-        <w:numPr>
-          <w:ilvl w:val="0"/>
-          <w:numId w:val="6"/>
-        </w:numPr>
-        <w:spacing w:after="0" w:line="360" w:lineRule="auto"/>
-        <w:jc w:val="both"/>
-        <w:rPr>
-          <w:rFonts w:ascii="Cambria" w:hAnsi="Cambria" w:cs="Arial"/>
-        </w:rPr>
+        <w:rPr>
+          <w:del w:id="30" w:author="Rocky Caelie Aikens" w:date="2018-03-26T13:02:00Z"/>
+        </w:rPr>
+        <w:pPrChange w:id="31" w:author="Rocky Caelie Aikens" w:date="2018-03-26T13:02:00Z">
+          <w:pPr>
+            <w:pStyle w:val="ListParagraph"/>
+            <w:numPr>
+              <w:numId w:val="6"/>
+            </w:numPr>
+            <w:spacing w:after="0" w:line="360" w:lineRule="auto"/>
+            <w:ind w:hanging="360"/>
+            <w:jc w:val="both"/>
+          </w:pPr>
+        </w:pPrChange>
       </w:pPr>
-      <w:r>
-        <w:rPr>
-          <w:rFonts w:ascii="Cambria" w:hAnsi="Cambria" w:cs="Arial"/>
-        </w:rPr>
-        <w:t>TCC-&gt;T</w:t>
-      </w:r>
-      <w:r>
-        <w:rPr>
-          <w:rFonts w:ascii="Cambria" w:hAnsi="Cambria" w:cs="Arial"/>
-        </w:rPr>
-        <w:t xml:space="preserve"> by subpopulations to show correlation with latitude</w:t>
-      </w:r>
+      <w:del w:id="32" w:author="Rocky Caelie Aikens" w:date="2018-03-26T13:02:00Z">
+        <w:r>
+          <w:delText>TCC-&gt;T</w:delText>
+        </w:r>
+        <w:r>
+          <w:delText xml:space="preserve"> by subpopulations to show correlation with latitude</w:delText>
+        </w:r>
+      </w:del>
     </w:p>
     <w:p>
       <w:pPr>
-        <w:pStyle w:val="ListParagraph"/>
-        <w:numPr>
-          <w:ilvl w:val="0"/>
-          <w:numId w:val="6"/>
-        </w:numPr>
-        <w:spacing w:after="0" w:line="360" w:lineRule="auto"/>
-        <w:jc w:val="both"/>
-        <w:rPr>
-          <w:rFonts w:ascii="Cambria" w:hAnsi="Cambria" w:cs="Arial"/>
-        </w:rPr>
+        <w:rPr>
+          <w:del w:id="33" w:author="Rocky Caelie Aikens" w:date="2018-03-26T13:02:00Z"/>
+        </w:rPr>
+        <w:pPrChange w:id="34" w:author="Rocky Caelie Aikens" w:date="2018-03-26T13:02:00Z">
+          <w:pPr>
+            <w:pStyle w:val="ListParagraph"/>
+            <w:numPr>
+              <w:numId w:val="6"/>
+            </w:numPr>
+            <w:spacing w:after="0" w:line="360" w:lineRule="auto"/>
+            <w:ind w:hanging="360"/>
+            <w:jc w:val="both"/>
+          </w:pPr>
+        </w:pPrChange>
       </w:pPr>
-      <w:r>
-        <w:rPr>
-          <w:rFonts w:ascii="Cambria" w:hAnsi="Cambria" w:cs="Arial"/>
-        </w:rPr>
-        <w:t>CI and chromosome plots for top 3</w:t>
-      </w:r>
-      <w:r>
-        <w:rPr>
-          <w:rFonts w:ascii="Cambria" w:hAnsi="Cambria" w:cs="Arial"/>
-        </w:rPr>
-        <w:t>-</w:t>
-      </w:r>
-      <w:r>
-        <w:rPr>
-          <w:rFonts w:ascii="Cambria" w:hAnsi="Cambria" w:cs="Arial"/>
-        </w:rPr>
-        <w:t>mer signals</w:t>
-      </w:r>
+      <w:del w:id="35" w:author="Rocky Caelie Aikens" w:date="2018-03-26T13:02:00Z">
+        <w:r>
+          <w:delText>CI and chromosome plots for top 3</w:delText>
+        </w:r>
+        <w:r>
+          <w:delText>-</w:delText>
+        </w:r>
+        <w:r>
+          <w:delText>mer signals</w:delText>
+        </w:r>
+      </w:del>
     </w:p>
     <w:p>
       <w:pPr>
-        <w:pStyle w:val="ListParagraph"/>
-        <w:spacing w:after="0" w:line="360" w:lineRule="auto"/>
-        <w:jc w:val="both"/>
-        <w:rPr>
-          <w:rFonts w:ascii="Cambria" w:hAnsi="Cambria" w:cs="Arial"/>
-        </w:rPr>
+        <w:pPrChange w:id="36" w:author="Rocky Caelie Aikens" w:date="2018-03-26T13:02:00Z">
+          <w:pPr>
+            <w:pStyle w:val="ListParagraph"/>
+            <w:spacing w:after="0" w:line="360" w:lineRule="auto"/>
+            <w:jc w:val="both"/>
+          </w:pPr>
+        </w:pPrChange>
       </w:pPr>
     </w:p>
     <w:p>
@@ -15557,6 +15513,7 @@
           <w:noProof/>
           <w:szCs w:val="24"/>
         </w:rPr>
+        <w:lastRenderedPageBreak/>
         <w:t>3.</w:t>
       </w:r>
       <w:r>
@@ -16446,7 +16403,6 @@
           <w:szCs w:val="20"/>
         </w:rPr>
       </w:pPr>
-      <w:proofErr w:type="gramStart"/>
       <w:r>
         <w:rPr>
           <w:rFonts w:ascii="Cambria" w:hAnsi="Cambria"/>
@@ -16491,7 +16447,6 @@
         </w:rPr>
         <w:t>.</w:t>
       </w:r>
-      <w:proofErr w:type="gramEnd"/>
       <w:r>
         <w:rPr>
           <w:rFonts w:ascii="Cambria" w:hAnsi="Cambria"/>
@@ -16663,16 +16618,7 @@
           <w:sz w:val="20"/>
           <w:szCs w:val="20"/>
         </w:rPr>
-        <w:t xml:space="preserve"> according to a </w:t>
-      </w:r>
-      <w:r>
-        <w:rPr>
-          <w:rFonts w:ascii="Cambria" w:hAnsi="Cambria"/>
-          <w:sz w:val="20"/>
-          <w:szCs w:val="20"/>
-        </w:rPr>
-        <w:lastRenderedPageBreak/>
-        <w:t>chi-squared test for heterogeneity across non-a</w:t>
+        <w:t xml:space="preserve"> according to a chi-squared test for heterogeneity across non-a</w:t>
       </w:r>
       <w:r>
         <w:rPr>
@@ -20897,7 +20843,6 @@
           <w:rFonts w:ascii="Cambria" w:hAnsi="Cambria"/>
           <w:b/>
         </w:rPr>
-        <w:lastRenderedPageBreak/>
         <w:t>Figure 2:</w:t>
       </w:r>
       <w:r>
@@ -21198,7 +21143,14 @@
         <w:rPr>
           <w:rFonts w:ascii="Cambria" w:hAnsi="Cambria" w:cs="Arial"/>
         </w:rPr>
-        <w:t xml:space="preserve"> &lt; 0.05). *Fold increase in inferred mutation rate in Japan compared to CDX. Bold p values indicate nominal significance of enrichment on the X chromosome in East Asia</w:t>
+        <w:t xml:space="preserve"> &lt; 0.05). *Fold increase in inferred mutation rate in Japan compared to CDX. Bold p values indicate nominal significance of enrichment </w:t>
+      </w:r>
+      <w:r>
+        <w:rPr>
+          <w:rFonts w:ascii="Cambria" w:hAnsi="Cambria" w:cs="Arial"/>
+        </w:rPr>
+        <w:lastRenderedPageBreak/>
+        <w:t>on the X chromosome in East Asia</w:t>
       </w:r>
       <w:r>
         <w:rPr>
@@ -26545,7 +26497,7 @@
 </file>
 
 <file path=word/comments.xml><?xml version="1.0" encoding="utf-8"?>
-<w:comments xmlns:wpc="http://schemas.microsoft.com/office/word/2010/wordprocessingCanvas" xmlns:mc="http://schemas.openxmlformats.org/markup-compatibility/2006" xmlns:o="urn:schemas-microsoft-com:office:office" xmlns:r="http://schemas.openxmlformats.org/officeDocument/2006/relationships" xmlns:m="http://schemas.openxmlformats.org/officeDocument/2006/math" xmlns:v="urn:schemas-microsoft-com:vml" xmlns:wp14="http://schemas.microsoft.com/office/word/2010/wordprocessingDrawing" xmlns:wp="http://schemas.openxmlformats.org/drawingml/2006/wordprocessingDrawing" xmlns:w10="urn:schemas-microsoft-com:office:word" xmlns:w="http://schemas.openxmlformats.org/wordprocessingml/2006/main" xmlns:w14="http://schemas.microsoft.com/office/word/2010/wordml" xmlns:wpg="http://schemas.microsoft.com/office/word/2010/wordprocessingGroup" xmlns:wpi="http://schemas.microsoft.com/office/word/2010/wordprocessingInk" xmlns:wne="http://schemas.microsoft.com/office/word/2006/wordml" xmlns:wps="http://schemas.microsoft.com/office/word/2010/wordprocessingShape" mc:Ignorable="w14 wp14">
+<w:comments xmlns:wpc="http://schemas.microsoft.com/office/word/2010/wordprocessingCanvas" xmlns:mo="http://schemas.microsoft.com/office/mac/office/2008/main" xmlns:mc="http://schemas.openxmlformats.org/markup-compatibility/2006" xmlns:mv="urn:schemas-microsoft-com:mac:vml" xmlns:o="urn:schemas-microsoft-com:office:office" xmlns:r="http://schemas.openxmlformats.org/officeDocument/2006/relationships" xmlns:m="http://schemas.openxmlformats.org/officeDocument/2006/math" xmlns:v="urn:schemas-microsoft-com:vml" xmlns:wp14="http://schemas.microsoft.com/office/word/2010/wordprocessingDrawing" xmlns:wp="http://schemas.openxmlformats.org/drawingml/2006/wordprocessingDrawing" xmlns:w10="urn:schemas-microsoft-com:office:word" xmlns:w="http://schemas.openxmlformats.org/wordprocessingml/2006/main" xmlns:w14="http://schemas.microsoft.com/office/word/2010/wordml" xmlns:w15="http://schemas.microsoft.com/office/word/2012/wordml" xmlns:wpg="http://schemas.microsoft.com/office/word/2010/wordprocessingGroup" xmlns:wpi="http://schemas.microsoft.com/office/word/2010/wordprocessingInk" xmlns:wne="http://schemas.microsoft.com/office/word/2006/wordml" xmlns:wps="http://schemas.microsoft.com/office/word/2010/wordprocessingShape" mc:Ignorable="w14 w15 wp14">
   <w:comment w:id="0" w:author="Ben Voight" w:date="2017-08-10T16:11:00Z" w:initials="BV">
     <w:p>
       <w:pPr>
@@ -26600,16 +26552,13 @@
 <file path=word/commentsExtended.xml><?xml version="1.0" encoding="utf-8"?>
 <w15:commentsEx xmlns:wpc="http://schemas.microsoft.com/office/word/2010/wordprocessingCanvas" xmlns:mo="http://schemas.microsoft.com/office/mac/office/2008/main" xmlns:mc="http://schemas.openxmlformats.org/markup-compatibility/2006" xmlns:mv="urn:schemas-microsoft-com:mac:vml" xmlns:o="urn:schemas-microsoft-com:office:office" xmlns:r="http://schemas.openxmlformats.org/officeDocument/2006/relationships" xmlns:m="http://schemas.openxmlformats.org/officeDocument/2006/math" xmlns:v="urn:schemas-microsoft-com:vml" xmlns:wp14="http://schemas.microsoft.com/office/word/2010/wordprocessingDrawing" xmlns:wp="http://schemas.openxmlformats.org/drawingml/2006/wordprocessingDrawing" xmlns:w10="urn:schemas-microsoft-com:office:word" xmlns:w="http://schemas.openxmlformats.org/wordprocessingml/2006/main" xmlns:w14="http://schemas.microsoft.com/office/word/2010/wordml" xmlns:w15="http://schemas.microsoft.com/office/word/2012/wordml" xmlns:wpg="http://schemas.microsoft.com/office/word/2010/wordprocessingGroup" xmlns:wpi="http://schemas.microsoft.com/office/word/2010/wordprocessingInk" xmlns:wne="http://schemas.microsoft.com/office/word/2006/wordml" xmlns:wps="http://schemas.microsoft.com/office/word/2010/wordprocessingShape" mc:Ignorable="w14 w15 wp14">
   <w15:commentEx w15:paraId="40C3E8B3" w15:done="0"/>
-  <w15:commentEx w15:paraId="56C22671" w15:done="0"/>
+  <w15:commentEx w15:paraId="7D36DAAF" w15:done="0"/>
   <w15:commentEx w15:paraId="491E7A48" w15:done="0"/>
-  <w15:commentEx w15:paraId="04E86C9C" w15:done="0"/>
-  <w15:commentEx w15:paraId="6519A465" w15:done="0"/>
-  <w15:commentEx w15:paraId="5AA47BBA" w15:done="0"/>
 </w15:commentsEx>
 </file>
 
 <file path=word/endnotes.xml><?xml version="1.0" encoding="utf-8"?>
-<w:endnotes xmlns:wpc="http://schemas.microsoft.com/office/word/2010/wordprocessingCanvas" xmlns:mc="http://schemas.openxmlformats.org/markup-compatibility/2006" xmlns:o="urn:schemas-microsoft-com:office:office" xmlns:r="http://schemas.openxmlformats.org/officeDocument/2006/relationships" xmlns:m="http://schemas.openxmlformats.org/officeDocument/2006/math" xmlns:v="urn:schemas-microsoft-com:vml" xmlns:wp14="http://schemas.microsoft.com/office/word/2010/wordprocessingDrawing" xmlns:wp="http://schemas.openxmlformats.org/drawingml/2006/wordprocessingDrawing" xmlns:w10="urn:schemas-microsoft-com:office:word" xmlns:w="http://schemas.openxmlformats.org/wordprocessingml/2006/main" xmlns:w14="http://schemas.microsoft.com/office/word/2010/wordml" xmlns:wpg="http://schemas.microsoft.com/office/word/2010/wordprocessingGroup" xmlns:wpi="http://schemas.microsoft.com/office/word/2010/wordprocessingInk" xmlns:wne="http://schemas.microsoft.com/office/word/2006/wordml" xmlns:wps="http://schemas.microsoft.com/office/word/2010/wordprocessingShape" mc:Ignorable="w14 wp14">
+<w:endnotes xmlns:wpc="http://schemas.microsoft.com/office/word/2010/wordprocessingCanvas" xmlns:mo="http://schemas.microsoft.com/office/mac/office/2008/main" xmlns:mc="http://schemas.openxmlformats.org/markup-compatibility/2006" xmlns:mv="urn:schemas-microsoft-com:mac:vml" xmlns:o="urn:schemas-microsoft-com:office:office" xmlns:r="http://schemas.openxmlformats.org/officeDocument/2006/relationships" xmlns:m="http://schemas.openxmlformats.org/officeDocument/2006/math" xmlns:v="urn:schemas-microsoft-com:vml" xmlns:wp14="http://schemas.microsoft.com/office/word/2010/wordprocessingDrawing" xmlns:wp="http://schemas.openxmlformats.org/drawingml/2006/wordprocessingDrawing" xmlns:w10="urn:schemas-microsoft-com:office:word" xmlns:w="http://schemas.openxmlformats.org/wordprocessingml/2006/main" xmlns:w14="http://schemas.microsoft.com/office/word/2010/wordml" xmlns:w15="http://schemas.microsoft.com/office/word/2012/wordml" xmlns:wpg="http://schemas.microsoft.com/office/word/2010/wordprocessingGroup" xmlns:wpi="http://schemas.microsoft.com/office/word/2010/wordprocessingInk" xmlns:wne="http://schemas.microsoft.com/office/word/2006/wordml" xmlns:wps="http://schemas.microsoft.com/office/word/2010/wordprocessingShape" mc:Ignorable="w14 w15 wp14">
   <w:endnote w:type="separator" w:id="-1">
     <w:p>
       <w:pPr>
@@ -26634,7 +26583,7 @@
 </file>
 
 <file path=word/footnotes.xml><?xml version="1.0" encoding="utf-8"?>
-<w:footnotes xmlns:wpc="http://schemas.microsoft.com/office/word/2010/wordprocessingCanvas" xmlns:mc="http://schemas.openxmlformats.org/markup-compatibility/2006" xmlns:o="urn:schemas-microsoft-com:office:office" xmlns:r="http://schemas.openxmlformats.org/officeDocument/2006/relationships" xmlns:m="http://schemas.openxmlformats.org/officeDocument/2006/math" xmlns:v="urn:schemas-microsoft-com:vml" xmlns:wp14="http://schemas.microsoft.com/office/word/2010/wordprocessingDrawing" xmlns:wp="http://schemas.openxmlformats.org/drawingml/2006/wordprocessingDrawing" xmlns:w10="urn:schemas-microsoft-com:office:word" xmlns:w="http://schemas.openxmlformats.org/wordprocessingml/2006/main" xmlns:w14="http://schemas.microsoft.com/office/word/2010/wordml" xmlns:wpg="http://schemas.microsoft.com/office/word/2010/wordprocessingGroup" xmlns:wpi="http://schemas.microsoft.com/office/word/2010/wordprocessingInk" xmlns:wne="http://schemas.microsoft.com/office/word/2006/wordml" xmlns:wps="http://schemas.microsoft.com/office/word/2010/wordprocessingShape" mc:Ignorable="w14 wp14">
+<w:footnotes xmlns:wpc="http://schemas.microsoft.com/office/word/2010/wordprocessingCanvas" xmlns:mo="http://schemas.microsoft.com/office/mac/office/2008/main" xmlns:mc="http://schemas.openxmlformats.org/markup-compatibility/2006" xmlns:mv="urn:schemas-microsoft-com:mac:vml" xmlns:o="urn:schemas-microsoft-com:office:office" xmlns:r="http://schemas.openxmlformats.org/officeDocument/2006/relationships" xmlns:m="http://schemas.openxmlformats.org/officeDocument/2006/math" xmlns:v="urn:schemas-microsoft-com:vml" xmlns:wp14="http://schemas.microsoft.com/office/word/2010/wordprocessingDrawing" xmlns:wp="http://schemas.openxmlformats.org/drawingml/2006/wordprocessingDrawing" xmlns:w10="urn:schemas-microsoft-com:office:word" xmlns:w="http://schemas.openxmlformats.org/wordprocessingml/2006/main" xmlns:w14="http://schemas.microsoft.com/office/word/2010/wordml" xmlns:w15="http://schemas.microsoft.com/office/word/2012/wordml" xmlns:wpg="http://schemas.microsoft.com/office/word/2010/wordprocessingGroup" xmlns:wpi="http://schemas.microsoft.com/office/word/2010/wordprocessingInk" xmlns:wne="http://schemas.microsoft.com/office/word/2006/wordml" xmlns:wps="http://schemas.microsoft.com/office/word/2010/wordprocessingShape" mc:Ignorable="w14 w15 wp14">
   <w:footnote w:type="separator" w:id="-1">
     <w:p>
       <w:pPr>
@@ -26659,7 +26608,7 @@
 </file>
 
 <file path=word/numbering.xml><?xml version="1.0" encoding="utf-8"?>
-<w:numbering xmlns:wpc="http://schemas.microsoft.com/office/word/2010/wordprocessingCanvas" xmlns:mc="http://schemas.openxmlformats.org/markup-compatibility/2006" xmlns:o="urn:schemas-microsoft-com:office:office" xmlns:r="http://schemas.openxmlformats.org/officeDocument/2006/relationships" xmlns:m="http://schemas.openxmlformats.org/officeDocument/2006/math" xmlns:v="urn:schemas-microsoft-com:vml" xmlns:wp14="http://schemas.microsoft.com/office/word/2010/wordprocessingDrawing" xmlns:wp="http://schemas.openxmlformats.org/drawingml/2006/wordprocessingDrawing" xmlns:w10="urn:schemas-microsoft-com:office:word" xmlns:w="http://schemas.openxmlformats.org/wordprocessingml/2006/main" xmlns:w14="http://schemas.microsoft.com/office/word/2010/wordml" xmlns:wpg="http://schemas.microsoft.com/office/word/2010/wordprocessingGroup" xmlns:wpi="http://schemas.microsoft.com/office/word/2010/wordprocessingInk" xmlns:wne="http://schemas.microsoft.com/office/word/2006/wordml" xmlns:wps="http://schemas.microsoft.com/office/word/2010/wordprocessingShape" mc:Ignorable="w14 wp14">
+<w:numbering xmlns:wpc="http://schemas.microsoft.com/office/word/2010/wordprocessingCanvas" xmlns:mo="http://schemas.microsoft.com/office/mac/office/2008/main" xmlns:mc="http://schemas.openxmlformats.org/markup-compatibility/2006" xmlns:mv="urn:schemas-microsoft-com:mac:vml" xmlns:o="urn:schemas-microsoft-com:office:office" xmlns:r="http://schemas.openxmlformats.org/officeDocument/2006/relationships" xmlns:m="http://schemas.openxmlformats.org/officeDocument/2006/math" xmlns:v="urn:schemas-microsoft-com:vml" xmlns:wp14="http://schemas.microsoft.com/office/word/2010/wordprocessingDrawing" xmlns:wp="http://schemas.openxmlformats.org/drawingml/2006/wordprocessingDrawing" xmlns:w10="urn:schemas-microsoft-com:office:word" xmlns:w="http://schemas.openxmlformats.org/wordprocessingml/2006/main" xmlns:w14="http://schemas.microsoft.com/office/word/2010/wordml" xmlns:w15="http://schemas.microsoft.com/office/word/2012/wordml" xmlns:wpg="http://schemas.microsoft.com/office/word/2010/wordprocessingGroup" xmlns:wpi="http://schemas.microsoft.com/office/word/2010/wordprocessingInk" xmlns:wne="http://schemas.microsoft.com/office/word/2006/wordml" xmlns:wps="http://schemas.microsoft.com/office/word/2010/wordprocessingShape" mc:Ignorable="w14 w15 wp14">
   <w:abstractNum w:abstractNumId="0">
     <w:nsid w:val="1B3E3F08"/>
     <w:multiLevelType w:val="hybridMultilevel"/>
@@ -27349,8 +27298,16 @@
 </w:numbering>
 </file>
 
+<file path=word/people.xml><?xml version="1.0" encoding="utf-8"?>
+<w15:people xmlns:wpc="http://schemas.microsoft.com/office/word/2010/wordprocessingCanvas" xmlns:mo="http://schemas.microsoft.com/office/mac/office/2008/main" xmlns:mc="http://schemas.openxmlformats.org/markup-compatibility/2006" xmlns:mv="urn:schemas-microsoft-com:mac:vml" xmlns:o="urn:schemas-microsoft-com:office:office" xmlns:r="http://schemas.openxmlformats.org/officeDocument/2006/relationships" xmlns:m="http://schemas.openxmlformats.org/officeDocument/2006/math" xmlns:v="urn:schemas-microsoft-com:vml" xmlns:wp14="http://schemas.microsoft.com/office/word/2010/wordprocessingDrawing" xmlns:wp="http://schemas.openxmlformats.org/drawingml/2006/wordprocessingDrawing" xmlns:w10="urn:schemas-microsoft-com:office:word" xmlns:w="http://schemas.openxmlformats.org/wordprocessingml/2006/main" xmlns:w14="http://schemas.microsoft.com/office/word/2010/wordml" xmlns:w15="http://schemas.microsoft.com/office/word/2012/wordml" xmlns:wpg="http://schemas.microsoft.com/office/word/2010/wordprocessingGroup" xmlns:wpi="http://schemas.microsoft.com/office/word/2010/wordprocessingInk" xmlns:wne="http://schemas.microsoft.com/office/word/2006/wordml" xmlns:wps="http://schemas.microsoft.com/office/word/2010/wordprocessingShape" mc:Ignorable="w14 w15 wp14">
+  <w15:person w15:author="Rocky Caelie Aikens">
+    <w15:presenceInfo w15:providerId="None" w15:userId="Rocky Caelie Aikens"/>
+  </w15:person>
+</w15:people>
+</file>
+
 <file path=word/styles.xml><?xml version="1.0" encoding="utf-8"?>
-<w:styles xmlns:mc="http://schemas.openxmlformats.org/markup-compatibility/2006" xmlns:r="http://schemas.openxmlformats.org/officeDocument/2006/relationships" xmlns:w="http://schemas.openxmlformats.org/wordprocessingml/2006/main" xmlns:w14="http://schemas.microsoft.com/office/word/2010/wordml" mc:Ignorable="w14">
+<w:styles xmlns:mc="http://schemas.openxmlformats.org/markup-compatibility/2006" xmlns:r="http://schemas.openxmlformats.org/officeDocument/2006/relationships" xmlns:w="http://schemas.openxmlformats.org/wordprocessingml/2006/main" xmlns:w14="http://schemas.microsoft.com/office/word/2010/wordml" xmlns:w15="http://schemas.microsoft.com/office/word/2012/wordml" mc:Ignorable="w14 w15">
   <w:docDefaults>
     <w:rPrDefault>
       <w:rPr>
@@ -27366,144 +27323,389 @@
       </w:pPr>
     </w:pPrDefault>
   </w:docDefaults>
-  <w:latentStyles w:defLockedState="0" w:defUIPriority="99" w:defSemiHidden="1" w:defUnhideWhenUsed="1" w:defQFormat="0" w:count="267">
-    <w:lsdException w:name="Normal" w:semiHidden="0" w:uiPriority="0" w:unhideWhenUsed="0" w:qFormat="1"/>
-    <w:lsdException w:name="heading 1" w:semiHidden="0" w:uiPriority="9" w:unhideWhenUsed="0" w:qFormat="1"/>
-    <w:lsdException w:name="heading 2" w:uiPriority="9" w:qFormat="1"/>
-    <w:lsdException w:name="heading 3" w:uiPriority="9" w:qFormat="1"/>
-    <w:lsdException w:name="heading 4" w:uiPriority="9" w:qFormat="1"/>
-    <w:lsdException w:name="heading 5" w:uiPriority="9" w:qFormat="1"/>
-    <w:lsdException w:name="heading 6" w:uiPriority="9" w:qFormat="1"/>
-    <w:lsdException w:name="heading 7" w:uiPriority="9" w:qFormat="1"/>
-    <w:lsdException w:name="heading 8" w:uiPriority="9" w:qFormat="1"/>
-    <w:lsdException w:name="heading 9" w:uiPriority="9" w:qFormat="1"/>
-    <w:lsdException w:name="toc 1" w:uiPriority="39"/>
-    <w:lsdException w:name="toc 2" w:uiPriority="39"/>
-    <w:lsdException w:name="toc 3" w:uiPriority="39"/>
-    <w:lsdException w:name="toc 4" w:uiPriority="39"/>
-    <w:lsdException w:name="toc 5" w:uiPriority="39"/>
-    <w:lsdException w:name="toc 6" w:uiPriority="39"/>
-    <w:lsdException w:name="toc 7" w:uiPriority="39"/>
-    <w:lsdException w:name="toc 8" w:uiPriority="39"/>
-    <w:lsdException w:name="toc 9" w:uiPriority="39"/>
-    <w:lsdException w:name="caption" w:uiPriority="35" w:qFormat="1"/>
-    <w:lsdException w:name="Title" w:semiHidden="0" w:uiPriority="10" w:unhideWhenUsed="0" w:qFormat="1"/>
-    <w:lsdException w:name="Default Paragraph Font" w:uiPriority="1"/>
-    <w:lsdException w:name="Subtitle" w:semiHidden="0" w:uiPriority="11" w:unhideWhenUsed="0" w:qFormat="1"/>
-    <w:lsdException w:name="Strong" w:semiHidden="0" w:uiPriority="22" w:unhideWhenUsed="0" w:qFormat="1"/>
-    <w:lsdException w:name="Emphasis" w:semiHidden="0" w:uiPriority="20" w:unhideWhenUsed="0" w:qFormat="1"/>
-    <w:lsdException w:name="Table Grid" w:semiHidden="0" w:uiPriority="39" w:unhideWhenUsed="0"/>
-    <w:lsdException w:name="Placeholder Text" w:unhideWhenUsed="0"/>
-    <w:lsdException w:name="No Spacing" w:semiHidden="0" w:uiPriority="1" w:unhideWhenUsed="0" w:qFormat="1"/>
-    <w:lsdException w:name="Light Shading" w:semiHidden="0" w:uiPriority="60" w:unhideWhenUsed="0"/>
-    <w:lsdException w:name="Light List" w:semiHidden="0" w:uiPriority="61" w:unhideWhenUsed="0"/>
-    <w:lsdException w:name="Light Grid" w:semiHidden="0" w:uiPriority="62" w:unhideWhenUsed="0"/>
-    <w:lsdException w:name="Medium Shading 1" w:semiHidden="0" w:uiPriority="63" w:unhideWhenUsed="0"/>
-    <w:lsdException w:name="Medium Shading 2" w:semiHidden="0" w:uiPriority="64" w:unhideWhenUsed="0"/>
-    <w:lsdException w:name="Medium List 1" w:semiHidden="0" w:uiPriority="65" w:unhideWhenUsed="0"/>
-    <w:lsdException w:name="Medium List 2" w:semiHidden="0" w:uiPriority="66" w:unhideWhenUsed="0"/>
-    <w:lsdException w:name="Medium Grid 1" w:semiHidden="0" w:uiPriority="67" w:unhideWhenUsed="0"/>
-    <w:lsdException w:name="Medium Grid 2" w:semiHidden="0" w:uiPriority="68" w:unhideWhenUsed="0"/>
-    <w:lsdException w:name="Medium Grid 3" w:semiHidden="0" w:uiPriority="69" w:unhideWhenUsed="0"/>
-    <w:lsdException w:name="Dark List" w:semiHidden="0" w:uiPriority="70" w:unhideWhenUsed="0"/>
-    <w:lsdException w:name="Colorful Shading" w:semiHidden="0" w:uiPriority="71" w:unhideWhenUsed="0"/>
-    <w:lsdException w:name="Colorful List" w:semiHidden="0" w:uiPriority="72" w:unhideWhenUsed="0"/>
-    <w:lsdException w:name="Colorful Grid" w:semiHidden="0" w:uiPriority="73" w:unhideWhenUsed="0"/>
-    <w:lsdException w:name="Light Shading Accent 1" w:semiHidden="0" w:uiPriority="60" w:unhideWhenUsed="0"/>
-    <w:lsdException w:name="Light List Accent 1" w:semiHidden="0" w:uiPriority="61" w:unhideWhenUsed="0"/>
-    <w:lsdException w:name="Light Grid Accent 1" w:semiHidden="0" w:uiPriority="62" w:unhideWhenUsed="0"/>
-    <w:lsdException w:name="Medium Shading 1 Accent 1" w:semiHidden="0" w:uiPriority="63" w:unhideWhenUsed="0"/>
-    <w:lsdException w:name="Medium Shading 2 Accent 1" w:semiHidden="0" w:uiPriority="64" w:unhideWhenUsed="0"/>
-    <w:lsdException w:name="Medium List 1 Accent 1" w:semiHidden="0" w:uiPriority="65" w:unhideWhenUsed="0"/>
-    <w:lsdException w:name="Revision" w:unhideWhenUsed="0"/>
-    <w:lsdException w:name="List Paragraph" w:semiHidden="0" w:uiPriority="34" w:unhideWhenUsed="0" w:qFormat="1"/>
-    <w:lsdException w:name="Quote" w:semiHidden="0" w:uiPriority="29" w:unhideWhenUsed="0" w:qFormat="1"/>
-    <w:lsdException w:name="Intense Quote" w:semiHidden="0" w:uiPriority="30" w:unhideWhenUsed="0" w:qFormat="1"/>
-    <w:lsdException w:name="Medium List 2 Accent 1" w:semiHidden="0" w:uiPriority="66" w:unhideWhenUsed="0"/>
-    <w:lsdException w:name="Medium Grid 1 Accent 1" w:semiHidden="0" w:uiPriority="67" w:unhideWhenUsed="0"/>
-    <w:lsdException w:name="Medium Grid 2 Accent 1" w:semiHidden="0" w:uiPriority="68" w:unhideWhenUsed="0"/>
-    <w:lsdException w:name="Medium Grid 3 Accent 1" w:semiHidden="0" w:uiPriority="69" w:unhideWhenUsed="0"/>
-    <w:lsdException w:name="Dark List Accent 1" w:semiHidden="0" w:uiPriority="70" w:unhideWhenUsed="0"/>
-    <w:lsdException w:name="Colorful Shading Accent 1" w:semiHidden="0" w:uiPriority="71" w:unhideWhenUsed="0"/>
-    <w:lsdException w:name="Colorful List Accent 1" w:semiHidden="0" w:uiPriority="72" w:unhideWhenUsed="0"/>
-    <w:lsdException w:name="Colorful Grid Accent 1" w:semiHidden="0" w:uiPriority="73" w:unhideWhenUsed="0"/>
-    <w:lsdException w:name="Light Shading Accent 2" w:semiHidden="0" w:uiPriority="60" w:unhideWhenUsed="0"/>
-    <w:lsdException w:name="Light List Accent 2" w:semiHidden="0" w:uiPriority="61" w:unhideWhenUsed="0"/>
-    <w:lsdException w:name="Light Grid Accent 2" w:semiHidden="0" w:uiPriority="62" w:unhideWhenUsed="0"/>
-    <w:lsdException w:name="Medium Shading 1 Accent 2" w:semiHidden="0" w:uiPriority="63" w:unhideWhenUsed="0"/>
-    <w:lsdException w:name="Medium Shading 2 Accent 2" w:semiHidden="0" w:uiPriority="64" w:unhideWhenUsed="0"/>
-    <w:lsdException w:name="Medium List 1 Accent 2" w:semiHidden="0" w:uiPriority="65" w:unhideWhenUsed="0"/>
-    <w:lsdException w:name="Medium List 2 Accent 2" w:semiHidden="0" w:uiPriority="66" w:unhideWhenUsed="0"/>
-    <w:lsdException w:name="Medium Grid 1 Accent 2" w:semiHidden="0" w:uiPriority="67" w:unhideWhenUsed="0"/>
-    <w:lsdException w:name="Medium Grid 2 Accent 2" w:semiHidden="0" w:uiPriority="68" w:unhideWhenUsed="0"/>
-    <w:lsdException w:name="Medium Grid 3 Accent 2" w:semiHidden="0" w:uiPriority="69" w:unhideWhenUsed="0"/>
-    <w:lsdException w:name="Dark List Accent 2" w:semiHidden="0" w:uiPriority="70" w:unhideWhenUsed="0"/>
-    <w:lsdException w:name="Colorful Shading Accent 2" w:semiHidden="0" w:uiPriority="71" w:unhideWhenUsed="0"/>
-    <w:lsdException w:name="Colorful List Accent 2" w:semiHidden="0" w:uiPriority="72" w:unhideWhenUsed="0"/>
-    <w:lsdException w:name="Colorful Grid Accent 2" w:semiHidden="0" w:uiPriority="73" w:unhideWhenUsed="0"/>
-    <w:lsdException w:name="Light Shading Accent 3" w:semiHidden="0" w:uiPriority="60" w:unhideWhenUsed="0"/>
-    <w:lsdException w:name="Light List Accent 3" w:semiHidden="0" w:uiPriority="61" w:unhideWhenUsed="0"/>
-    <w:lsdException w:name="Light Grid Accent 3" w:semiHidden="0" w:uiPriority="62" w:unhideWhenUsed="0"/>
-    <w:lsdException w:name="Medium Shading 1 Accent 3" w:semiHidden="0" w:uiPriority="63" w:unhideWhenUsed="0"/>
-    <w:lsdException w:name="Medium Shading 2 Accent 3" w:semiHidden="0" w:uiPriority="64" w:unhideWhenUsed="0"/>
-    <w:lsdException w:name="Medium List 1 Accent 3" w:semiHidden="0" w:uiPriority="65" w:unhideWhenUsed="0"/>
-    <w:lsdException w:name="Medium List 2 Accent 3" w:semiHidden="0" w:uiPriority="66" w:unhideWhenUsed="0"/>
-    <w:lsdException w:name="Medium Grid 1 Accent 3" w:semiHidden="0" w:uiPriority="67" w:unhideWhenUsed="0"/>
-    <w:lsdException w:name="Medium Grid 2 Accent 3" w:semiHidden="0" w:uiPriority="68" w:unhideWhenUsed="0"/>
-    <w:lsdException w:name="Medium Grid 3 Accent 3" w:semiHidden="0" w:uiPriority="69" w:unhideWhenUsed="0"/>
-    <w:lsdException w:name="Dark List Accent 3" w:semiHidden="0" w:uiPriority="70" w:unhideWhenUsed="0"/>
-    <w:lsdException w:name="Colorful Shading Accent 3" w:semiHidden="0" w:uiPriority="71" w:unhideWhenUsed="0"/>
-    <w:lsdException w:name="Colorful List Accent 3" w:semiHidden="0" w:uiPriority="72" w:unhideWhenUsed="0"/>
-    <w:lsdException w:name="Colorful Grid Accent 3" w:semiHidden="0" w:uiPriority="73" w:unhideWhenUsed="0"/>
-    <w:lsdException w:name="Light Shading Accent 4" w:semiHidden="0" w:uiPriority="60" w:unhideWhenUsed="0"/>
-    <w:lsdException w:name="Light List Accent 4" w:semiHidden="0" w:uiPriority="61" w:unhideWhenUsed="0"/>
-    <w:lsdException w:name="Light Grid Accent 4" w:semiHidden="0" w:uiPriority="62" w:unhideWhenUsed="0"/>
-    <w:lsdException w:name="Medium Shading 1 Accent 4" w:semiHidden="0" w:uiPriority="63" w:unhideWhenUsed="0"/>
-    <w:lsdException w:name="Medium Shading 2 Accent 4" w:semiHidden="0" w:uiPriority="64" w:unhideWhenUsed="0"/>
-    <w:lsdException w:name="Medium List 1 Accent 4" w:semiHidden="0" w:uiPriority="65" w:unhideWhenUsed="0"/>
-    <w:lsdException w:name="Medium List 2 Accent 4" w:semiHidden="0" w:uiPriority="66" w:unhideWhenUsed="0"/>
-    <w:lsdException w:name="Medium Grid 1 Accent 4" w:semiHidden="0" w:uiPriority="67" w:unhideWhenUsed="0"/>
-    <w:lsdException w:name="Medium Grid 2 Accent 4" w:semiHidden="0" w:uiPriority="68" w:unhideWhenUsed="0"/>
-    <w:lsdException w:name="Medium Grid 3 Accent 4" w:semiHidden="0" w:uiPriority="69" w:unhideWhenUsed="0"/>
-    <w:lsdException w:name="Dark List Accent 4" w:semiHidden="0" w:uiPriority="70" w:unhideWhenUsed="0"/>
-    <w:lsdException w:name="Colorful Shading Accent 4" w:semiHidden="0" w:uiPriority="71" w:unhideWhenUsed="0"/>
-    <w:lsdException w:name="Colorful List Accent 4" w:semiHidden="0" w:uiPriority="72" w:unhideWhenUsed="0"/>
-    <w:lsdException w:name="Colorful Grid Accent 4" w:semiHidden="0" w:uiPriority="73" w:unhideWhenUsed="0"/>
-    <w:lsdException w:name="Light Shading Accent 5" w:semiHidden="0" w:uiPriority="60" w:unhideWhenUsed="0"/>
-    <w:lsdException w:name="Light List Accent 5" w:semiHidden="0" w:uiPriority="61" w:unhideWhenUsed="0"/>
-    <w:lsdException w:name="Light Grid Accent 5" w:semiHidden="0" w:uiPriority="62" w:unhideWhenUsed="0"/>
-    <w:lsdException w:name="Medium Shading 1 Accent 5" w:semiHidden="0" w:uiPriority="63" w:unhideWhenUsed="0"/>
-    <w:lsdException w:name="Medium Shading 2 Accent 5" w:semiHidden="0" w:uiPriority="64" w:unhideWhenUsed="0"/>
-    <w:lsdException w:name="Medium List 1 Accent 5" w:semiHidden="0" w:uiPriority="65" w:unhideWhenUsed="0"/>
-    <w:lsdException w:name="Medium List 2 Accent 5" w:semiHidden="0" w:uiPriority="66" w:unhideWhenUsed="0"/>
-    <w:lsdException w:name="Medium Grid 1 Accent 5" w:semiHidden="0" w:uiPriority="67" w:unhideWhenUsed="0"/>
-    <w:lsdException w:name="Medium Grid 2 Accent 5" w:semiHidden="0" w:uiPriority="68" w:unhideWhenUsed="0"/>
-    <w:lsdException w:name="Medium Grid 3 Accent 5" w:semiHidden="0" w:uiPriority="69" w:unhideWhenUsed="0"/>
-    <w:lsdException w:name="Dark List Accent 5" w:semiHidden="0" w:uiPriority="70" w:unhideWhenUsed="0"/>
-    <w:lsdException w:name="Colorful Shading Accent 5" w:semiHidden="0" w:uiPriority="71" w:unhideWhenUsed="0"/>
-    <w:lsdException w:name="Colorful List Accent 5" w:semiHidden="0" w:uiPriority="72" w:unhideWhenUsed="0"/>
-    <w:lsdException w:name="Colorful Grid Accent 5" w:semiHidden="0" w:uiPriority="73" w:unhideWhenUsed="0"/>
-    <w:lsdException w:name="Light Shading Accent 6" w:semiHidden="0" w:uiPriority="60" w:unhideWhenUsed="0"/>
-    <w:lsdException w:name="Light List Accent 6" w:semiHidden="0" w:uiPriority="61" w:unhideWhenUsed="0"/>
-    <w:lsdException w:name="Light Grid Accent 6" w:semiHidden="0" w:uiPriority="62" w:unhideWhenUsed="0"/>
-    <w:lsdException w:name="Medium Shading 1 Accent 6" w:semiHidden="0" w:uiPriority="63" w:unhideWhenUsed="0"/>
-    <w:lsdException w:name="Medium Shading 2 Accent 6" w:semiHidden="0" w:uiPriority="64" w:unhideWhenUsed="0"/>
-    <w:lsdException w:name="Medium List 1 Accent 6" w:semiHidden="0" w:uiPriority="65" w:unhideWhenUsed="0"/>
-    <w:lsdException w:name="Medium List 2 Accent 6" w:semiHidden="0" w:uiPriority="66" w:unhideWhenUsed="0"/>
-    <w:lsdException w:name="Medium Grid 1 Accent 6" w:semiHidden="0" w:uiPriority="67" w:unhideWhenUsed="0"/>
-    <w:lsdException w:name="Medium Grid 2 Accent 6" w:semiHidden="0" w:uiPriority="68" w:unhideWhenUsed="0"/>
-    <w:lsdException w:name="Medium Grid 3 Accent 6" w:semiHidden="0" w:uiPriority="69" w:unhideWhenUsed="0"/>
-    <w:lsdException w:name="Dark List Accent 6" w:semiHidden="0" w:uiPriority="70" w:unhideWhenUsed="0"/>
-    <w:lsdException w:name="Colorful Shading Accent 6" w:semiHidden="0" w:uiPriority="71" w:unhideWhenUsed="0"/>
-    <w:lsdException w:name="Colorful List Accent 6" w:semiHidden="0" w:uiPriority="72" w:unhideWhenUsed="0"/>
-    <w:lsdException w:name="Colorful Grid Accent 6" w:semiHidden="0" w:uiPriority="73" w:unhideWhenUsed="0"/>
-    <w:lsdException w:name="Subtle Emphasis" w:semiHidden="0" w:uiPriority="19" w:unhideWhenUsed="0" w:qFormat="1"/>
-    <w:lsdException w:name="Intense Emphasis" w:semiHidden="0" w:uiPriority="21" w:unhideWhenUsed="0" w:qFormat="1"/>
-    <w:lsdException w:name="Subtle Reference" w:semiHidden="0" w:uiPriority="31" w:unhideWhenUsed="0" w:qFormat="1"/>
-    <w:lsdException w:name="Intense Reference" w:semiHidden="0" w:uiPriority="32" w:unhideWhenUsed="0" w:qFormat="1"/>
-    <w:lsdException w:name="Book Title" w:semiHidden="0" w:uiPriority="33" w:unhideWhenUsed="0" w:qFormat="1"/>
-    <w:lsdException w:name="Bibliography" w:uiPriority="37"/>
-    <w:lsdException w:name="TOC Heading" w:uiPriority="39" w:qFormat="1"/>
+  <w:latentStyles w:defLockedState="0" w:defUIPriority="99" w:defSemiHidden="0" w:defUnhideWhenUsed="0" w:defQFormat="0" w:count="382">
+    <w:lsdException w:name="Normal" w:uiPriority="0" w:qFormat="1"/>
+    <w:lsdException w:name="heading 1" w:uiPriority="9" w:qFormat="1"/>
+    <w:lsdException w:name="heading 2" w:semiHidden="1" w:uiPriority="9" w:unhideWhenUsed="1" w:qFormat="1"/>
+    <w:lsdException w:name="heading 3" w:semiHidden="1" w:uiPriority="9" w:unhideWhenUsed="1" w:qFormat="1"/>
+    <w:lsdException w:name="heading 4" w:semiHidden="1" w:uiPriority="9" w:unhideWhenUsed="1" w:qFormat="1"/>
+    <w:lsdException w:name="heading 5" w:semiHidden="1" w:uiPriority="9" w:unhideWhenUsed="1" w:qFormat="1"/>
+    <w:lsdException w:name="heading 6" w:semiHidden="1" w:uiPriority="9" w:unhideWhenUsed="1" w:qFormat="1"/>
+    <w:lsdException w:name="heading 7" w:semiHidden="1" w:uiPriority="9" w:unhideWhenUsed="1" w:qFormat="1"/>
+    <w:lsdException w:name="heading 8" w:semiHidden="1" w:uiPriority="9" w:unhideWhenUsed="1" w:qFormat="1"/>
+    <w:lsdException w:name="heading 9" w:semiHidden="1" w:uiPriority="9" w:unhideWhenUsed="1" w:qFormat="1"/>
+    <w:lsdException w:name="index 1" w:semiHidden="1" w:unhideWhenUsed="1"/>
+    <w:lsdException w:name="index 2" w:semiHidden="1" w:unhideWhenUsed="1"/>
+    <w:lsdException w:name="index 3" w:semiHidden="1" w:unhideWhenUsed="1"/>
+    <w:lsdException w:name="index 4" w:semiHidden="1" w:unhideWhenUsed="1"/>
+    <w:lsdException w:name="index 5" w:semiHidden="1" w:unhideWhenUsed="1"/>
+    <w:lsdException w:name="index 6" w:semiHidden="1" w:unhideWhenUsed="1"/>
+    <w:lsdException w:name="index 7" w:semiHidden="1" w:unhideWhenUsed="1"/>
+    <w:lsdException w:name="index 8" w:semiHidden="1" w:unhideWhenUsed="1"/>
+    <w:lsdException w:name="index 9" w:semiHidden="1" w:unhideWhenUsed="1"/>
+    <w:lsdException w:name="toc 1" w:semiHidden="1" w:uiPriority="39" w:unhideWhenUsed="1"/>
+    <w:lsdException w:name="toc 2" w:semiHidden="1" w:uiPriority="39" w:unhideWhenUsed="1"/>
+    <w:lsdException w:name="toc 3" w:semiHidden="1" w:uiPriority="39" w:unhideWhenUsed="1"/>
+    <w:lsdException w:name="toc 4" w:semiHidden="1" w:uiPriority="39" w:unhideWhenUsed="1"/>
+    <w:lsdException w:name="toc 5" w:semiHidden="1" w:uiPriority="39" w:unhideWhenUsed="1"/>
+    <w:lsdException w:name="toc 6" w:semiHidden="1" w:uiPriority="39" w:unhideWhenUsed="1"/>
+    <w:lsdException w:name="toc 7" w:semiHidden="1" w:uiPriority="39" w:unhideWhenUsed="1"/>
+    <w:lsdException w:name="toc 8" w:semiHidden="1" w:uiPriority="39" w:unhideWhenUsed="1"/>
+    <w:lsdException w:name="toc 9" w:semiHidden="1" w:uiPriority="39" w:unhideWhenUsed="1"/>
+    <w:lsdException w:name="Normal Indent" w:semiHidden="1" w:unhideWhenUsed="1"/>
+    <w:lsdException w:name="footnote text" w:semiHidden="1" w:unhideWhenUsed="1"/>
+    <w:lsdException w:name="annotation text" w:semiHidden="1" w:unhideWhenUsed="1"/>
+    <w:lsdException w:name="header" w:semiHidden="1" w:unhideWhenUsed="1"/>
+    <w:lsdException w:name="footer" w:semiHidden="1" w:unhideWhenUsed="1"/>
+    <w:lsdException w:name="index heading" w:semiHidden="1" w:unhideWhenUsed="1"/>
+    <w:lsdException w:name="caption" w:semiHidden="1" w:uiPriority="35" w:unhideWhenUsed="1" w:qFormat="1"/>
+    <w:lsdException w:name="table of figures" w:semiHidden="1" w:unhideWhenUsed="1"/>
+    <w:lsdException w:name="envelope address" w:semiHidden="1" w:unhideWhenUsed="1"/>
+    <w:lsdException w:name="envelope return" w:semiHidden="1" w:unhideWhenUsed="1"/>
+    <w:lsdException w:name="footnote reference" w:semiHidden="1" w:unhideWhenUsed="1"/>
+    <w:lsdException w:name="annotation reference" w:semiHidden="1" w:unhideWhenUsed="1"/>
+    <w:lsdException w:name="line number" w:semiHidden="1" w:unhideWhenUsed="1"/>
+    <w:lsdException w:name="page number" w:semiHidden="1" w:unhideWhenUsed="1"/>
+    <w:lsdException w:name="endnote reference" w:semiHidden="1" w:unhideWhenUsed="1"/>
+    <w:lsdException w:name="endnote text" w:semiHidden="1" w:unhideWhenUsed="1"/>
+    <w:lsdException w:name="table of authorities" w:semiHidden="1" w:unhideWhenUsed="1"/>
+    <w:lsdException w:name="macro" w:semiHidden="1" w:unhideWhenUsed="1"/>
+    <w:lsdException w:name="toa heading" w:semiHidden="1" w:unhideWhenUsed="1"/>
+    <w:lsdException w:name="List" w:semiHidden="1" w:unhideWhenUsed="1"/>
+    <w:lsdException w:name="List Bullet" w:semiHidden="1" w:unhideWhenUsed="1"/>
+    <w:lsdException w:name="List Number" w:semiHidden="1" w:unhideWhenUsed="1"/>
+    <w:lsdException w:name="List 2" w:semiHidden="1" w:unhideWhenUsed="1"/>
+    <w:lsdException w:name="List 3" w:semiHidden="1" w:unhideWhenUsed="1"/>
+    <w:lsdException w:name="List 4" w:semiHidden="1" w:unhideWhenUsed="1"/>
+    <w:lsdException w:name="List 5" w:semiHidden="1" w:unhideWhenUsed="1"/>
+    <w:lsdException w:name="List Bullet 2" w:semiHidden="1" w:unhideWhenUsed="1"/>
+    <w:lsdException w:name="List Bullet 3" w:semiHidden="1" w:unhideWhenUsed="1"/>
+    <w:lsdException w:name="List Bullet 4" w:semiHidden="1" w:unhideWhenUsed="1"/>
+    <w:lsdException w:name="List Bullet 5" w:semiHidden="1" w:unhideWhenUsed="1"/>
+    <w:lsdException w:name="List Number 2" w:semiHidden="1" w:unhideWhenUsed="1"/>
+    <w:lsdException w:name="List Number 3" w:semiHidden="1" w:unhideWhenUsed="1"/>
+    <w:lsdException w:name="List Number 4" w:semiHidden="1" w:unhideWhenUsed="1"/>
+    <w:lsdException w:name="List Number 5" w:semiHidden="1" w:unhideWhenUsed="1"/>
+    <w:lsdException w:name="Title" w:uiPriority="10" w:qFormat="1"/>
+    <w:lsdException w:name="Closing" w:semiHidden="1" w:unhideWhenUsed="1"/>
+    <w:lsdException w:name="Signature" w:semiHidden="1" w:unhideWhenUsed="1"/>
+    <w:lsdException w:name="Default Paragraph Font" w:semiHidden="1" w:uiPriority="1" w:unhideWhenUsed="1"/>
+    <w:lsdException w:name="Body Text" w:semiHidden="1" w:unhideWhenUsed="1"/>
+    <w:lsdException w:name="Body Text Indent" w:semiHidden="1" w:unhideWhenUsed="1"/>
+    <w:lsdException w:name="List Continue" w:semiHidden="1" w:unhideWhenUsed="1"/>
+    <w:lsdException w:name="List Continue 2" w:semiHidden="1" w:unhideWhenUsed="1"/>
+    <w:lsdException w:name="List Continue 3" w:semiHidden="1" w:unhideWhenUsed="1"/>
+    <w:lsdException w:name="List Continue 4" w:semiHidden="1" w:unhideWhenUsed="1"/>
+    <w:lsdException w:name="List Continue 5" w:semiHidden="1" w:unhideWhenUsed="1"/>
+    <w:lsdException w:name="Message Header" w:semiHidden="1" w:unhideWhenUsed="1"/>
+    <w:lsdException w:name="Subtitle" w:uiPriority="11" w:qFormat="1"/>
+    <w:lsdException w:name="Salutation" w:semiHidden="1" w:unhideWhenUsed="1"/>
+    <w:lsdException w:name="Date" w:semiHidden="1" w:unhideWhenUsed="1"/>
+    <w:lsdException w:name="Body Text First Indent" w:semiHidden="1" w:unhideWhenUsed="1"/>
+    <w:lsdException w:name="Body Text First Indent 2" w:semiHidden="1" w:unhideWhenUsed="1"/>
+    <w:lsdException w:name="Note Heading" w:semiHidden="1" w:unhideWhenUsed="1"/>
+    <w:lsdException w:name="Body Text 2" w:semiHidden="1" w:unhideWhenUsed="1"/>
+    <w:lsdException w:name="Body Text 3" w:semiHidden="1" w:unhideWhenUsed="1"/>
+    <w:lsdException w:name="Body Text Indent 2" w:semiHidden="1" w:unhideWhenUsed="1"/>
+    <w:lsdException w:name="Body Text Indent 3" w:semiHidden="1" w:unhideWhenUsed="1"/>
+    <w:lsdException w:name="Block Text" w:semiHidden="1" w:unhideWhenUsed="1"/>
+    <w:lsdException w:name="Hyperlink" w:semiHidden="1" w:unhideWhenUsed="1"/>
+    <w:lsdException w:name="FollowedHyperlink" w:semiHidden="1" w:unhideWhenUsed="1"/>
+    <w:lsdException w:name="Strong" w:uiPriority="22" w:qFormat="1"/>
+    <w:lsdException w:name="Emphasis" w:uiPriority="20" w:qFormat="1"/>
+    <w:lsdException w:name="Document Map" w:semiHidden="1" w:unhideWhenUsed="1"/>
+    <w:lsdException w:name="Plain Text" w:semiHidden="1" w:unhideWhenUsed="1"/>
+    <w:lsdException w:name="E-mail Signature" w:semiHidden="1" w:unhideWhenUsed="1"/>
+    <w:lsdException w:name="HTML Top of Form" w:semiHidden="1" w:unhideWhenUsed="1"/>
+    <w:lsdException w:name="HTML Bottom of Form" w:semiHidden="1" w:unhideWhenUsed="1"/>
+    <w:lsdException w:name="Normal (Web)" w:semiHidden="1" w:unhideWhenUsed="1"/>
+    <w:lsdException w:name="HTML Acronym" w:semiHidden="1" w:unhideWhenUsed="1"/>
+    <w:lsdException w:name="HTML Address" w:semiHidden="1" w:unhideWhenUsed="1"/>
+    <w:lsdException w:name="HTML Cite" w:semiHidden="1" w:unhideWhenUsed="1"/>
+    <w:lsdException w:name="HTML Code" w:semiHidden="1" w:unhideWhenUsed="1"/>
+    <w:lsdException w:name="HTML Definition" w:semiHidden="1" w:unhideWhenUsed="1"/>
+    <w:lsdException w:name="HTML Keyboard" w:semiHidden="1" w:unhideWhenUsed="1"/>
+    <w:lsdException w:name="HTML Preformatted" w:semiHidden="1" w:unhideWhenUsed="1"/>
+    <w:lsdException w:name="HTML Sample" w:semiHidden="1" w:unhideWhenUsed="1"/>
+    <w:lsdException w:name="HTML Typewriter" w:semiHidden="1" w:unhideWhenUsed="1"/>
+    <w:lsdException w:name="HTML Variable" w:semiHidden="1" w:unhideWhenUsed="1"/>
+    <w:lsdException w:name="Normal Table" w:semiHidden="1" w:unhideWhenUsed="1"/>
+    <w:lsdException w:name="annotation subject" w:semiHidden="1" w:unhideWhenUsed="1"/>
+    <w:lsdException w:name="No List" w:semiHidden="1" w:unhideWhenUsed="1"/>
+    <w:lsdException w:name="Outline List 1" w:semiHidden="1" w:unhideWhenUsed="1"/>
+    <w:lsdException w:name="Outline List 2" w:semiHidden="1" w:unhideWhenUsed="1"/>
+    <w:lsdException w:name="Outline List 3" w:semiHidden="1" w:unhideWhenUsed="1"/>
+    <w:lsdException w:name="Table Simple 1" w:semiHidden="1" w:unhideWhenUsed="1"/>
+    <w:lsdException w:name="Table Simple 2" w:semiHidden="1" w:unhideWhenUsed="1"/>
+    <w:lsdException w:name="Table Simple 3" w:semiHidden="1" w:unhideWhenUsed="1"/>
+    <w:lsdException w:name="Table Classic 1" w:semiHidden="1" w:unhideWhenUsed="1"/>
+    <w:lsdException w:name="Table Classic 2" w:semiHidden="1" w:unhideWhenUsed="1"/>
+    <w:lsdException w:name="Table Classic 3" w:semiHidden="1" w:unhideWhenUsed="1"/>
+    <w:lsdException w:name="Table Classic 4" w:semiHidden="1" w:unhideWhenUsed="1"/>
+    <w:lsdException w:name="Table Colorful 1" w:semiHidden="1" w:unhideWhenUsed="1"/>
+    <w:lsdException w:name="Table Colorful 2" w:semiHidden="1" w:unhideWhenUsed="1"/>
+    <w:lsdException w:name="Table Colorful 3" w:semiHidden="1" w:unhideWhenUsed="1"/>
+    <w:lsdException w:name="Table Columns 1" w:semiHidden="1" w:unhideWhenUsed="1"/>
+    <w:lsdException w:name="Table Columns 2" w:semiHidden="1" w:unhideWhenUsed="1"/>
+    <w:lsdException w:name="Table Columns 3" w:semiHidden="1" w:unhideWhenUsed="1"/>
+    <w:lsdException w:name="Table Columns 4" w:semiHidden="1" w:unhideWhenUsed="1"/>
+    <w:lsdException w:name="Table Columns 5" w:semiHidden="1" w:unhideWhenUsed="1"/>
+    <w:lsdException w:name="Table Grid 1" w:semiHidden="1" w:unhideWhenUsed="1"/>
+    <w:lsdException w:name="Table Grid 2" w:semiHidden="1" w:unhideWhenUsed="1"/>
+    <w:lsdException w:name="Table Grid 3" w:semiHidden="1" w:unhideWhenUsed="1"/>
+    <w:lsdException w:name="Table Grid 4" w:semiHidden="1" w:unhideWhenUsed="1"/>
+    <w:lsdException w:name="Table Grid 5" w:semiHidden="1" w:unhideWhenUsed="1"/>
+    <w:lsdException w:name="Table Grid 6" w:semiHidden="1" w:unhideWhenUsed="1"/>
+    <w:lsdException w:name="Table Grid 7" w:semiHidden="1" w:unhideWhenUsed="1"/>
+    <w:lsdException w:name="Table Grid 8" w:semiHidden="1" w:unhideWhenUsed="1"/>
+    <w:lsdException w:name="Table List 1" w:semiHidden="1" w:unhideWhenUsed="1"/>
+    <w:lsdException w:name="Table List 2" w:semiHidden="1" w:unhideWhenUsed="1"/>
+    <w:lsdException w:name="Table List 3" w:semiHidden="1" w:unhideWhenUsed="1"/>
+    <w:lsdException w:name="Table List 4" w:semiHidden="1" w:unhideWhenUsed="1"/>
+    <w:lsdException w:name="Table List 5" w:semiHidden="1" w:unhideWhenUsed="1"/>
+    <w:lsdException w:name="Table List 6" w:semiHidden="1" w:unhideWhenUsed="1"/>
+    <w:lsdException w:name="Table List 7" w:semiHidden="1" w:unhideWhenUsed="1"/>
+    <w:lsdException w:name="Table List 8" w:semiHidden="1" w:unhideWhenUsed="1"/>
+    <w:lsdException w:name="Table 3D effects 1" w:semiHidden="1" w:unhideWhenUsed="1"/>
+    <w:lsdException w:name="Table 3D effects 2" w:semiHidden="1" w:unhideWhenUsed="1"/>
+    <w:lsdException w:name="Table 3D effects 3" w:semiHidden="1" w:unhideWhenUsed="1"/>
+    <w:lsdException w:name="Table Contemporary" w:semiHidden="1" w:unhideWhenUsed="1"/>
+    <w:lsdException w:name="Table Elegant" w:semiHidden="1" w:unhideWhenUsed="1"/>
+    <w:lsdException w:name="Table Professional" w:semiHidden="1" w:unhideWhenUsed="1"/>
+    <w:lsdException w:name="Table Subtle 1" w:semiHidden="1" w:unhideWhenUsed="1"/>
+    <w:lsdException w:name="Table Subtle 2" w:semiHidden="1" w:unhideWhenUsed="1"/>
+    <w:lsdException w:name="Table Web 1" w:semiHidden="1" w:unhideWhenUsed="1"/>
+    <w:lsdException w:name="Table Web 2" w:semiHidden="1" w:unhideWhenUsed="1"/>
+    <w:lsdException w:name="Table Web 3" w:semiHidden="1" w:unhideWhenUsed="1"/>
+    <w:lsdException w:name="Balloon Text" w:semiHidden="1" w:unhideWhenUsed="1"/>
+    <w:lsdException w:name="Table Grid" w:uiPriority="39"/>
+    <w:lsdException w:name="Table Theme" w:semiHidden="1" w:unhideWhenUsed="1"/>
+    <w:lsdException w:name="Note Level 1" w:semiHidden="1" w:unhideWhenUsed="1"/>
+    <w:lsdException w:name="Note Level 2" w:semiHidden="1" w:unhideWhenUsed="1"/>
+    <w:lsdException w:name="Note Level 3" w:semiHidden="1" w:unhideWhenUsed="1"/>
+    <w:lsdException w:name="Note Level 4" w:semiHidden="1" w:unhideWhenUsed="1"/>
+    <w:lsdException w:name="Note Level 5" w:semiHidden="1" w:unhideWhenUsed="1"/>
+    <w:lsdException w:name="Note Level 6" w:semiHidden="1" w:unhideWhenUsed="1"/>
+    <w:lsdException w:name="Note Level 7" w:semiHidden="1" w:unhideWhenUsed="1"/>
+    <w:lsdException w:name="Note Level 8" w:semiHidden="1" w:unhideWhenUsed="1"/>
+    <w:lsdException w:name="Note Level 9" w:semiHidden="1" w:unhideWhenUsed="1"/>
+    <w:lsdException w:name="Placeholder Text" w:semiHidden="1"/>
+    <w:lsdException w:name="No Spacing" w:uiPriority="1" w:qFormat="1"/>
+    <w:lsdException w:name="Light Shading" w:uiPriority="60"/>
+    <w:lsdException w:name="Light List" w:uiPriority="61"/>
+    <w:lsdException w:name="Light Grid" w:uiPriority="62"/>
+    <w:lsdException w:name="Medium Shading 1" w:uiPriority="63"/>
+    <w:lsdException w:name="Medium Shading 2" w:uiPriority="64"/>
+    <w:lsdException w:name="Medium List 1" w:uiPriority="65"/>
+    <w:lsdException w:name="Medium List 2" w:uiPriority="66"/>
+    <w:lsdException w:name="Medium Grid 1" w:uiPriority="67"/>
+    <w:lsdException w:name="Medium Grid 2" w:uiPriority="68"/>
+    <w:lsdException w:name="Medium Grid 3" w:uiPriority="69"/>
+    <w:lsdException w:name="Dark List" w:uiPriority="70"/>
+    <w:lsdException w:name="Colorful Shading" w:uiPriority="71"/>
+    <w:lsdException w:name="Colorful List" w:uiPriority="72"/>
+    <w:lsdException w:name="Colorful Grid" w:uiPriority="73"/>
+    <w:lsdException w:name="Light Shading Accent 1" w:uiPriority="60"/>
+    <w:lsdException w:name="Light List Accent 1" w:uiPriority="61"/>
+    <w:lsdException w:name="Light Grid Accent 1" w:uiPriority="62"/>
+    <w:lsdException w:name="Medium Shading 1 Accent 1" w:uiPriority="63"/>
+    <w:lsdException w:name="Medium Shading 2 Accent 1" w:uiPriority="64"/>
+    <w:lsdException w:name="Medium List 1 Accent 1" w:uiPriority="65"/>
+    <w:lsdException w:name="Revision" w:semiHidden="1"/>
+    <w:lsdException w:name="List Paragraph" w:uiPriority="34" w:qFormat="1"/>
+    <w:lsdException w:name="Quote" w:uiPriority="29" w:qFormat="1"/>
+    <w:lsdException w:name="Intense Quote" w:uiPriority="30" w:qFormat="1"/>
+    <w:lsdException w:name="Medium List 2 Accent 1" w:uiPriority="66"/>
+    <w:lsdException w:name="Medium Grid 1 Accent 1" w:uiPriority="67"/>
+    <w:lsdException w:name="Medium Grid 2 Accent 1" w:uiPriority="68"/>
+    <w:lsdException w:name="Medium Grid 3 Accent 1" w:uiPriority="69"/>
+    <w:lsdException w:name="Dark List Accent 1" w:uiPriority="70"/>
+    <w:lsdException w:name="Colorful Shading Accent 1" w:uiPriority="71"/>
+    <w:lsdException w:name="Colorful List Accent 1" w:uiPriority="72"/>
+    <w:lsdException w:name="Colorful Grid Accent 1" w:uiPriority="73"/>
+    <w:lsdException w:name="Light Shading Accent 2" w:uiPriority="60"/>
+    <w:lsdException w:name="Light List Accent 2" w:uiPriority="61"/>
+    <w:lsdException w:name="Light Grid Accent 2" w:uiPriority="62"/>
+    <w:lsdException w:name="Medium Shading 1 Accent 2" w:uiPriority="63"/>
+    <w:lsdException w:name="Medium Shading 2 Accent 2" w:uiPriority="64"/>
+    <w:lsdException w:name="Medium List 1 Accent 2" w:uiPriority="65"/>
+    <w:lsdException w:name="Medium List 2 Accent 2" w:uiPriority="66"/>
+    <w:lsdException w:name="Medium Grid 1 Accent 2" w:uiPriority="67"/>
+    <w:lsdException w:name="Medium Grid 2 Accent 2" w:uiPriority="68"/>
+    <w:lsdException w:name="Medium Grid 3 Accent 2" w:uiPriority="69"/>
+    <w:lsdException w:name="Dark List Accent 2" w:uiPriority="70"/>
+    <w:lsdException w:name="Colorful Shading Accent 2" w:uiPriority="71"/>
+    <w:lsdException w:name="Colorful List Accent 2" w:uiPriority="72"/>
+    <w:lsdException w:name="Colorful Grid Accent 2" w:uiPriority="73"/>
+    <w:lsdException w:name="Light Shading Accent 3" w:uiPriority="60"/>
+    <w:lsdException w:name="Light List Accent 3" w:uiPriority="61"/>
+    <w:lsdException w:name="Light Grid Accent 3" w:uiPriority="62"/>
+    <w:lsdException w:name="Medium Shading 1 Accent 3" w:uiPriority="63"/>
+    <w:lsdException w:name="Medium Shading 2 Accent 3" w:uiPriority="64"/>
+    <w:lsdException w:name="Medium List 1 Accent 3" w:uiPriority="65"/>
+    <w:lsdException w:name="Medium List 2 Accent 3" w:uiPriority="66"/>
+    <w:lsdException w:name="Medium Grid 1 Accent 3" w:uiPriority="67"/>
+    <w:lsdException w:name="Medium Grid 2 Accent 3" w:uiPriority="68"/>
+    <w:lsdException w:name="Medium Grid 3 Accent 3" w:uiPriority="69"/>
+    <w:lsdException w:name="Dark List Accent 3" w:uiPriority="70"/>
+    <w:lsdException w:name="Colorful Shading Accent 3" w:uiPriority="71"/>
+    <w:lsdException w:name="Colorful List Accent 3" w:uiPriority="72"/>
+    <w:lsdException w:name="Colorful Grid Accent 3" w:uiPriority="73"/>
+    <w:lsdException w:name="Light Shading Accent 4" w:uiPriority="60"/>
+    <w:lsdException w:name="Light List Accent 4" w:uiPriority="61"/>
+    <w:lsdException w:name="Light Grid Accent 4" w:uiPriority="62"/>
+    <w:lsdException w:name="Medium Shading 1 Accent 4" w:uiPriority="63"/>
+    <w:lsdException w:name="Medium Shading 2 Accent 4" w:uiPriority="64"/>
+    <w:lsdException w:name="Medium List 1 Accent 4" w:uiPriority="65"/>
+    <w:lsdException w:name="Medium List 2 Accent 4" w:uiPriority="66"/>
+    <w:lsdException w:name="Medium Grid 1 Accent 4" w:uiPriority="67"/>
+    <w:lsdException w:name="Medium Grid 2 Accent 4" w:uiPriority="68"/>
+    <w:lsdException w:name="Medium Grid 3 Accent 4" w:uiPriority="69"/>
+    <w:lsdException w:name="Dark List Accent 4" w:uiPriority="70"/>
+    <w:lsdException w:name="Colorful Shading Accent 4" w:uiPriority="71"/>
+    <w:lsdException w:name="Colorful List Accent 4" w:uiPriority="72"/>
+    <w:lsdException w:name="Colorful Grid Accent 4" w:uiPriority="73"/>
+    <w:lsdException w:name="Light Shading Accent 5" w:uiPriority="60"/>
+    <w:lsdException w:name="Light List Accent 5" w:uiPriority="61"/>
+    <w:lsdException w:name="Light Grid Accent 5" w:uiPriority="62"/>
+    <w:lsdException w:name="Medium Shading 1 Accent 5" w:uiPriority="63"/>
+    <w:lsdException w:name="Medium Shading 2 Accent 5" w:uiPriority="64"/>
+    <w:lsdException w:name="Medium List 1 Accent 5" w:uiPriority="65"/>
+    <w:lsdException w:name="Medium List 2 Accent 5" w:uiPriority="66"/>
+    <w:lsdException w:name="Medium Grid 1 Accent 5" w:uiPriority="67"/>
+    <w:lsdException w:name="Medium Grid 2 Accent 5" w:uiPriority="68"/>
+    <w:lsdException w:name="Medium Grid 3 Accent 5" w:uiPriority="69"/>
+    <w:lsdException w:name="Dark List Accent 5" w:uiPriority="70"/>
+    <w:lsdException w:name="Colorful Shading Accent 5" w:uiPriority="71"/>
+    <w:lsdException w:name="Colorful List Accent 5" w:uiPriority="72"/>
+    <w:lsdException w:name="Colorful Grid Accent 5" w:uiPriority="73"/>
+    <w:lsdException w:name="Light Shading Accent 6" w:uiPriority="60"/>
+    <w:lsdException w:name="Light List Accent 6" w:uiPriority="61"/>
+    <w:lsdException w:name="Light Grid Accent 6" w:uiPriority="62"/>
+    <w:lsdException w:name="Medium Shading 1 Accent 6" w:uiPriority="63"/>
+    <w:lsdException w:name="Medium Shading 2 Accent 6" w:uiPriority="64"/>
+    <w:lsdException w:name="Medium List 1 Accent 6" w:uiPriority="65"/>
+    <w:lsdException w:name="Medium List 2 Accent 6" w:uiPriority="66"/>
+    <w:lsdException w:name="Medium Grid 1 Accent 6" w:uiPriority="67"/>
+    <w:lsdException w:name="Medium Grid 2 Accent 6" w:uiPriority="68"/>
+    <w:lsdException w:name="Medium Grid 3 Accent 6" w:uiPriority="69"/>
+    <w:lsdException w:name="Dark List Accent 6" w:uiPriority="70"/>
+    <w:lsdException w:name="Colorful Shading Accent 6" w:uiPriority="71"/>
+    <w:lsdException w:name="Colorful List Accent 6" w:uiPriority="72"/>
+    <w:lsdException w:name="Colorful Grid Accent 6" w:uiPriority="73"/>
+    <w:lsdException w:name="Subtle Emphasis" w:uiPriority="19" w:qFormat="1"/>
+    <w:lsdException w:name="Intense Emphasis" w:uiPriority="21" w:qFormat="1"/>
+    <w:lsdException w:name="Subtle Reference" w:uiPriority="31" w:qFormat="1"/>
+    <w:lsdException w:name="Intense Reference" w:uiPriority="32" w:qFormat="1"/>
+    <w:lsdException w:name="Book Title" w:uiPriority="33" w:qFormat="1"/>
+    <w:lsdException w:name="Bibliography" w:semiHidden="1" w:uiPriority="37" w:unhideWhenUsed="1"/>
+    <w:lsdException w:name="TOC Heading" w:semiHidden="1" w:uiPriority="39" w:unhideWhenUsed="1" w:qFormat="1"/>
+    <w:lsdException w:name="Plain Table 1" w:uiPriority="41"/>
+    <w:lsdException w:name="Plain Table 2" w:uiPriority="42"/>
+    <w:lsdException w:name="Plain Table 3" w:uiPriority="43"/>
+    <w:lsdException w:name="Plain Table 4" w:uiPriority="44"/>
+    <w:lsdException w:name="Plain Table 5" w:uiPriority="45"/>
+    <w:lsdException w:name="Grid Table Light" w:uiPriority="40"/>
+    <w:lsdException w:name="Grid Table 1 Light" w:uiPriority="46"/>
+    <w:lsdException w:name="Grid Table 2" w:uiPriority="47"/>
+    <w:lsdException w:name="Grid Table 3" w:uiPriority="48"/>
+    <w:lsdException w:name="Grid Table 4" w:uiPriority="49"/>
+    <w:lsdException w:name="Grid Table 5 Dark" w:uiPriority="50"/>
+    <w:lsdException w:name="Grid Table 6 Colorful" w:uiPriority="51"/>
+    <w:lsdException w:name="Grid Table 7 Colorful" w:uiPriority="52"/>
+    <w:lsdException w:name="Grid Table 1 Light Accent 1" w:uiPriority="46"/>
+    <w:lsdException w:name="Grid Table 2 Accent 1" w:uiPriority="47"/>
+    <w:lsdException w:name="Grid Table 3 Accent 1" w:uiPriority="48"/>
+    <w:lsdException w:name="Grid Table 4 Accent 1" w:uiPriority="49"/>
+    <w:lsdException w:name="Grid Table 5 Dark Accent 1" w:uiPriority="50"/>
+    <w:lsdException w:name="Grid Table 6 Colorful Accent 1" w:uiPriority="51"/>
+    <w:lsdException w:name="Grid Table 7 Colorful Accent 1" w:uiPriority="52"/>
+    <w:lsdException w:name="Grid Table 1 Light Accent 2" w:uiPriority="46"/>
+    <w:lsdException w:name="Grid Table 2 Accent 2" w:uiPriority="47"/>
+    <w:lsdException w:name="Grid Table 3 Accent 2" w:uiPriority="48"/>
+    <w:lsdException w:name="Grid Table 4 Accent 2" w:uiPriority="49"/>
+    <w:lsdException w:name="Grid Table 5 Dark Accent 2" w:uiPriority="50"/>
+    <w:lsdException w:name="Grid Table 6 Colorful Accent 2" w:uiPriority="51"/>
+    <w:lsdException w:name="Grid Table 7 Colorful Accent 2" w:uiPriority="52"/>
+    <w:lsdException w:name="Grid Table 1 Light Accent 3" w:uiPriority="46"/>
+    <w:lsdException w:name="Grid Table 2 Accent 3" w:uiPriority="47"/>
+    <w:lsdException w:name="Grid Table 3 Accent 3" w:uiPriority="48"/>
+    <w:lsdException w:name="Grid Table 4 Accent 3" w:uiPriority="49"/>
+    <w:lsdException w:name="Grid Table 5 Dark Accent 3" w:uiPriority="50"/>
+    <w:lsdException w:name="Grid Table 6 Colorful Accent 3" w:uiPriority="51"/>
+    <w:lsdException w:name="Grid Table 7 Colorful Accent 3" w:uiPriority="52"/>
+    <w:lsdException w:name="Grid Table 1 Light Accent 4" w:uiPriority="46"/>
+    <w:lsdException w:name="Grid Table 2 Accent 4" w:uiPriority="47"/>
+    <w:lsdException w:name="Grid Table 3 Accent 4" w:uiPriority="48"/>
+    <w:lsdException w:name="Grid Table 4 Accent 4" w:uiPriority="49"/>
+    <w:lsdException w:name="Grid Table 5 Dark Accent 4" w:uiPriority="50"/>
+    <w:lsdException w:name="Grid Table 6 Colorful Accent 4" w:uiPriority="51"/>
+    <w:lsdException w:name="Grid Table 7 Colorful Accent 4" w:uiPriority="52"/>
+    <w:lsdException w:name="Grid Table 1 Light Accent 5" w:uiPriority="46"/>
+    <w:lsdException w:name="Grid Table 2 Accent 5" w:uiPriority="47"/>
+    <w:lsdException w:name="Grid Table 3 Accent 5" w:uiPriority="48"/>
+    <w:lsdException w:name="Grid Table 4 Accent 5" w:uiPriority="49"/>
+    <w:lsdException w:name="Grid Table 5 Dark Accent 5" w:uiPriority="50"/>
+    <w:lsdException w:name="Grid Table 6 Colorful Accent 5" w:uiPriority="51"/>
+    <w:lsdException w:name="Grid Table 7 Colorful Accent 5" w:uiPriority="52"/>
+    <w:lsdException w:name="Grid Table 1 Light Accent 6" w:uiPriority="46"/>
+    <w:lsdException w:name="Grid Table 2 Accent 6" w:uiPriority="47"/>
+    <w:lsdException w:name="Grid Table 3 Accent 6" w:uiPriority="48"/>
+    <w:lsdException w:name="Grid Table 4 Accent 6" w:uiPriority="49"/>
+    <w:lsdException w:name="Grid Table 5 Dark Accent 6" w:uiPriority="50"/>
+    <w:lsdException w:name="Grid Table 6 Colorful Accent 6" w:uiPriority="51"/>
+    <w:lsdException w:name="Grid Table 7 Colorful Accent 6" w:uiPriority="52"/>
+    <w:lsdException w:name="List Table 1 Light" w:uiPriority="46"/>
+    <w:lsdException w:name="List Table 2" w:uiPriority="47"/>
+    <w:lsdException w:name="List Table 3" w:uiPriority="48"/>
+    <w:lsdException w:name="List Table 4" w:uiPriority="49"/>
+    <w:lsdException w:name="List Table 5 Dark" w:uiPriority="50"/>
+    <w:lsdException w:name="List Table 6 Colorful" w:uiPriority="51"/>
+    <w:lsdException w:name="List Table 7 Colorful" w:uiPriority="52"/>
+    <w:lsdException w:name="List Table 1 Light Accent 1" w:uiPriority="46"/>
+    <w:lsdException w:name="List Table 2 Accent 1" w:uiPriority="47"/>
+    <w:lsdException w:name="List Table 3 Accent 1" w:uiPriority="48"/>
+    <w:lsdException w:name="List Table 4 Accent 1" w:uiPriority="49"/>
+    <w:lsdException w:name="List Table 5 Dark Accent 1" w:uiPriority="50"/>
+    <w:lsdException w:name="List Table 6 Colorful Accent 1" w:uiPriority="51"/>
+    <w:lsdException w:name="List Table 7 Colorful Accent 1" w:uiPriority="52"/>
+    <w:lsdException w:name="List Table 1 Light Accent 2" w:uiPriority="46"/>
+    <w:lsdException w:name="List Table 2 Accent 2" w:uiPriority="47"/>
+    <w:lsdException w:name="List Table 3 Accent 2" w:uiPriority="48"/>
+    <w:lsdException w:name="List Table 4 Accent 2" w:uiPriority="49"/>
+    <w:lsdException w:name="List Table 5 Dark Accent 2" w:uiPriority="50"/>
+    <w:lsdException w:name="List Table 6 Colorful Accent 2" w:uiPriority="51"/>
+    <w:lsdException w:name="List Table 7 Colorful Accent 2" w:uiPriority="52"/>
+    <w:lsdException w:name="List Table 1 Light Accent 3" w:uiPriority="46"/>
+    <w:lsdException w:name="List Table 2 Accent 3" w:uiPriority="47"/>
+    <w:lsdException w:name="List Table 3 Accent 3" w:uiPriority="48"/>
+    <w:lsdException w:name="List Table 4 Accent 3" w:uiPriority="49"/>
+    <w:lsdException w:name="List Table 5 Dark Accent 3" w:uiPriority="50"/>
+    <w:lsdException w:name="List Table 6 Colorful Accent 3" w:uiPriority="51"/>
+    <w:lsdException w:name="List Table 7 Colorful Accent 3" w:uiPriority="52"/>
+    <w:lsdException w:name="List Table 1 Light Accent 4" w:uiPriority="46"/>
+    <w:lsdException w:name="List Table 2 Accent 4" w:uiPriority="47"/>
+    <w:lsdException w:name="List Table 3 Accent 4" w:uiPriority="48"/>
+    <w:lsdException w:name="List Table 4 Accent 4" w:uiPriority="49"/>
+    <w:lsdException w:name="List Table 5 Dark Accent 4" w:uiPriority="50"/>
+    <w:lsdException w:name="List Table 6 Colorful Accent 4" w:uiPriority="51"/>
+    <w:lsdException w:name="List Table 7 Colorful Accent 4" w:uiPriority="52"/>
+    <w:lsdException w:name="List Table 1 Light Accent 5" w:uiPriority="46"/>
+    <w:lsdException w:name="List Table 2 Accent 5" w:uiPriority="47"/>
+    <w:lsdException w:name="List Table 3 Accent 5" w:uiPriority="48"/>
+    <w:lsdException w:name="List Table 4 Accent 5" w:uiPriority="49"/>
+    <w:lsdException w:name="List Table 5 Dark Accent 5" w:uiPriority="50"/>
+    <w:lsdException w:name="List Table 6 Colorful Accent 5" w:uiPriority="51"/>
+    <w:lsdException w:name="List Table 7 Colorful Accent 5" w:uiPriority="52"/>
+    <w:lsdException w:name="List Table 1 Light Accent 6" w:uiPriority="46"/>
+    <w:lsdException w:name="List Table 2 Accent 6" w:uiPriority="47"/>
+    <w:lsdException w:name="List Table 3 Accent 6" w:uiPriority="48"/>
+    <w:lsdException w:name="List Table 4 Accent 6" w:uiPriority="49"/>
+    <w:lsdException w:name="List Table 5 Dark Accent 6" w:uiPriority="50"/>
+    <w:lsdException w:name="List Table 6 Colorful Accent 6" w:uiPriority="51"/>
+    <w:lsdException w:name="List Table 7 Colorful Accent 6" w:uiPriority="52"/>
+    <w:lsdException w:name="Mention" w:semiHidden="1" w:unhideWhenUsed="1"/>
+    <w:lsdException w:name="Smart Hyperlink" w:semiHidden="1" w:unhideWhenUsed="1"/>
   </w:latentStyles>
   <w:style w:type="paragraph" w:default="1" w:styleId="Normal">
     <w:name w:val="Normal"/>
@@ -27693,6 +27895,7 @@
       <w:spacing w:after="0" w:line="240" w:lineRule="auto"/>
     </w:pPr>
     <w:tblPr>
+      <w:tblInd w:w="0" w:type="dxa"/>
       <w:tblBorders>
         <w:top w:val="single" w:sz="4" w:space="0" w:color="auto"/>
         <w:left w:val="single" w:sz="4" w:space="0" w:color="auto"/>
@@ -27701,6 +27904,12 @@
         <w:insideH w:val="single" w:sz="4" w:space="0" w:color="auto"/>
         <w:insideV w:val="single" w:sz="4" w:space="0" w:color="auto"/>
       </w:tblBorders>
+      <w:tblCellMar>
+        <w:top w:w="0" w:type="dxa"/>
+        <w:left w:w="108" w:type="dxa"/>
+        <w:bottom w:w="0" w:type="dxa"/>
+        <w:right w:w="108" w:type="dxa"/>
+      </w:tblCellMar>
     </w:tblPr>
   </w:style>
   <w:style w:type="table" w:styleId="LightShading-Accent3">
@@ -27717,10 +27926,17 @@
     <w:tblPr>
       <w:tblStyleRowBandSize w:val="1"/>
       <w:tblStyleColBandSize w:val="1"/>
+      <w:tblInd w:w="0" w:type="dxa"/>
       <w:tblBorders>
         <w:top w:val="single" w:sz="8" w:space="0" w:color="A5A5A5" w:themeColor="accent3"/>
         <w:bottom w:val="single" w:sz="8" w:space="0" w:color="A5A5A5" w:themeColor="accent3"/>
       </w:tblBorders>
+      <w:tblCellMar>
+        <w:top w:w="0" w:type="dxa"/>
+        <w:left w:w="108" w:type="dxa"/>
+        <w:bottom w:w="0" w:type="dxa"/>
+        <w:right w:w="108" w:type="dxa"/>
+      </w:tblCellMar>
     </w:tblPr>
     <w:tblStylePr w:type="firstRow">
       <w:pPr>
@@ -27813,643 +28029,17 @@
     <w:tblPr>
       <w:tblStyleRowBandSize w:val="1"/>
       <w:tblStyleColBandSize w:val="1"/>
+      <w:tblInd w:w="0" w:type="dxa"/>
       <w:tblBorders>
         <w:top w:val="single" w:sz="8" w:space="0" w:color="000000" w:themeColor="text1"/>
         <w:bottom w:val="single" w:sz="8" w:space="0" w:color="000000" w:themeColor="text1"/>
       </w:tblBorders>
-    </w:tblPr>
-    <w:tblStylePr w:type="firstRow">
-      <w:pPr>
-        <w:spacing w:before="0" w:after="0" w:line="240" w:lineRule="auto"/>
-      </w:pPr>
-      <w:rPr>
-        <w:b/>
-        <w:bCs/>
-      </w:rPr>
-      <w:tblPr/>
-      <w:tcPr>
-        <w:tcBorders>
-          <w:top w:val="single" w:sz="8" w:space="0" w:color="000000" w:themeColor="text1"/>
-          <w:left w:val="nil"/>
-          <w:bottom w:val="single" w:sz="8" w:space="0" w:color="000000" w:themeColor="text1"/>
-          <w:right w:val="nil"/>
-          <w:insideH w:val="nil"/>
-          <w:insideV w:val="nil"/>
-        </w:tcBorders>
-      </w:tcPr>
-    </w:tblStylePr>
-    <w:tblStylePr w:type="lastRow">
-      <w:pPr>
-        <w:spacing w:before="0" w:after="0" w:line="240" w:lineRule="auto"/>
-      </w:pPr>
-      <w:rPr>
-        <w:b/>
-        <w:bCs/>
-      </w:rPr>
-      <w:tblPr/>
-      <w:tcPr>
-        <w:tcBorders>
-          <w:top w:val="single" w:sz="8" w:space="0" w:color="000000" w:themeColor="text1"/>
-          <w:left w:val="nil"/>
-          <w:bottom w:val="single" w:sz="8" w:space="0" w:color="000000" w:themeColor="text1"/>
-          <w:right w:val="nil"/>
-          <w:insideH w:val="nil"/>
-          <w:insideV w:val="nil"/>
-        </w:tcBorders>
-      </w:tcPr>
-    </w:tblStylePr>
-    <w:tblStylePr w:type="firstCol">
-      <w:rPr>
-        <w:b/>
-        <w:bCs/>
-      </w:rPr>
-    </w:tblStylePr>
-    <w:tblStylePr w:type="lastCol">
-      <w:rPr>
-        <w:b/>
-        <w:bCs/>
-      </w:rPr>
-    </w:tblStylePr>
-    <w:tblStylePr w:type="band1Vert">
-      <w:tblPr/>
-      <w:tcPr>
-        <w:tcBorders>
-          <w:left w:val="nil"/>
-          <w:right w:val="nil"/>
-          <w:insideH w:val="nil"/>
-          <w:insideV w:val="nil"/>
-        </w:tcBorders>
-        <w:shd w:val="clear" w:color="auto" w:fill="C0C0C0" w:themeFill="text1" w:themeFillTint="3F"/>
-      </w:tcPr>
-    </w:tblStylePr>
-    <w:tblStylePr w:type="band1Horz">
-      <w:tblPr/>
-      <w:tcPr>
-        <w:tcBorders>
-          <w:left w:val="nil"/>
-          <w:right w:val="nil"/>
-          <w:insideH w:val="nil"/>
-          <w:insideV w:val="nil"/>
-        </w:tcBorders>
-        <w:shd w:val="clear" w:color="auto" w:fill="C0C0C0" w:themeFill="text1" w:themeFillTint="3F"/>
-      </w:tcPr>
-    </w:tblStylePr>
-  </w:style>
-  <w:style w:type="paragraph" w:styleId="Revision">
-    <w:name w:val="Revision"/>
-    <w:hidden/>
-    <w:uiPriority w:val="99"/>
-    <w:semiHidden/>
-    <w:rsid w:val="0046262F"/>
-    <w:pPr>
-      <w:spacing w:after="0" w:line="240" w:lineRule="auto"/>
-    </w:pPr>
-  </w:style>
-  <w:style w:type="paragraph" w:styleId="Header">
-    <w:name w:val="header"/>
-    <w:basedOn w:val="Normal"/>
-    <w:link w:val="HeaderChar"/>
-    <w:uiPriority w:val="99"/>
-    <w:unhideWhenUsed/>
-    <w:rsid w:val="00780432"/>
-    <w:pPr>
-      <w:tabs>
-        <w:tab w:val="center" w:pos="4680"/>
-        <w:tab w:val="right" w:pos="9360"/>
-      </w:tabs>
-      <w:spacing w:after="0" w:line="240" w:lineRule="auto"/>
-    </w:pPr>
-  </w:style>
-  <w:style w:type="character" w:customStyle="1" w:styleId="HeaderChar">
-    <w:name w:val="Header Char"/>
-    <w:basedOn w:val="DefaultParagraphFont"/>
-    <w:link w:val="Header"/>
-    <w:uiPriority w:val="99"/>
-    <w:rsid w:val="00780432"/>
-  </w:style>
-  <w:style w:type="paragraph" w:styleId="Footer">
-    <w:name w:val="footer"/>
-    <w:basedOn w:val="Normal"/>
-    <w:link w:val="FooterChar"/>
-    <w:uiPriority w:val="99"/>
-    <w:unhideWhenUsed/>
-    <w:rsid w:val="00780432"/>
-    <w:pPr>
-      <w:tabs>
-        <w:tab w:val="center" w:pos="4680"/>
-        <w:tab w:val="right" w:pos="9360"/>
-      </w:tabs>
-      <w:spacing w:after="0" w:line="240" w:lineRule="auto"/>
-    </w:pPr>
-  </w:style>
-  <w:style w:type="character" w:customStyle="1" w:styleId="FooterChar">
-    <w:name w:val="Footer Char"/>
-    <w:basedOn w:val="DefaultParagraphFont"/>
-    <w:link w:val="Footer"/>
-    <w:uiPriority w:val="99"/>
-    <w:rsid w:val="00780432"/>
-  </w:style>
-  <w:style w:type="paragraph" w:customStyle="1" w:styleId="Normal1">
-    <w:name w:val="Normal1"/>
-    <w:rsid w:val="005D34F3"/>
-    <w:pPr>
-      <w:spacing w:after="0" w:line="276" w:lineRule="auto"/>
-    </w:pPr>
-    <w:rPr>
-      <w:rFonts w:ascii="Arial" w:eastAsia="Arial" w:hAnsi="Arial" w:cs="Arial"/>
-      <w:color w:val="000000"/>
-    </w:rPr>
-  </w:style>
-  <w:style w:type="character" w:styleId="LineNumber">
-    <w:name w:val="line number"/>
-    <w:basedOn w:val="DefaultParagraphFont"/>
-    <w:uiPriority w:val="99"/>
-    <w:semiHidden/>
-    <w:unhideWhenUsed/>
-    <w:rsid w:val="007A487B"/>
-  </w:style>
-  <w:style w:type="character" w:styleId="Strong">
-    <w:name w:val="Strong"/>
-    <w:basedOn w:val="DefaultParagraphFont"/>
-    <w:uiPriority w:val="22"/>
-    <w:qFormat/>
-    <w:rsid w:val="00765E0F"/>
-    <w:rPr>
-      <w:b/>
-      <w:bCs/>
-    </w:rPr>
-  </w:style>
-</w:styles>
-</file>
-
-<file path=word/stylesWithEffects.xml><?xml version="1.0" encoding="utf-8"?>
-<w:styles xmlns:wpc="http://schemas.microsoft.com/office/word/2010/wordprocessingCanvas" xmlns:mc="http://schemas.openxmlformats.org/markup-compatibility/2006" xmlns:o="urn:schemas-microsoft-com:office:office" xmlns:r="http://schemas.openxmlformats.org/officeDocument/2006/relationships" xmlns:m="http://schemas.openxmlformats.org/officeDocument/2006/math" xmlns:v="urn:schemas-microsoft-com:vml" xmlns:wp14="http://schemas.microsoft.com/office/word/2010/wordprocessingDrawing" xmlns:wp="http://schemas.openxmlformats.org/drawingml/2006/wordprocessingDrawing" xmlns:w10="urn:schemas-microsoft-com:office:word" xmlns:w="http://schemas.openxmlformats.org/wordprocessingml/2006/main" xmlns:w14="http://schemas.microsoft.com/office/word/2010/wordml" xmlns:wpg="http://schemas.microsoft.com/office/word/2010/wordprocessingGroup" xmlns:wpi="http://schemas.microsoft.com/office/word/2010/wordprocessingInk" xmlns:wne="http://schemas.microsoft.com/office/word/2006/wordml" xmlns:wps="http://schemas.microsoft.com/office/word/2010/wordprocessingShape" mc:Ignorable="w14 wp14">
-  <w:docDefaults>
-    <w:rPrDefault>
-      <w:rPr>
-        <w:rFonts w:asciiTheme="minorHAnsi" w:eastAsiaTheme="minorHAnsi" w:hAnsiTheme="minorHAnsi" w:cstheme="minorBidi"/>
-        <w:sz w:val="22"/>
-        <w:szCs w:val="22"/>
-        <w:lang w:val="en-US" w:eastAsia="en-US" w:bidi="ar-SA"/>
-      </w:rPr>
-    </w:rPrDefault>
-    <w:pPrDefault>
-      <w:pPr>
-        <w:spacing w:after="160" w:line="259" w:lineRule="auto"/>
-      </w:pPr>
-    </w:pPrDefault>
-  </w:docDefaults>
-  <w:latentStyles w:defLockedState="0" w:defUIPriority="99" w:defSemiHidden="1" w:defUnhideWhenUsed="1" w:defQFormat="0" w:count="267">
-    <w:lsdException w:name="Normal" w:semiHidden="0" w:uiPriority="0" w:unhideWhenUsed="0" w:qFormat="1"/>
-    <w:lsdException w:name="heading 1" w:semiHidden="0" w:uiPriority="9" w:unhideWhenUsed="0" w:qFormat="1"/>
-    <w:lsdException w:name="heading 2" w:uiPriority="9" w:qFormat="1"/>
-    <w:lsdException w:name="heading 3" w:uiPriority="9" w:qFormat="1"/>
-    <w:lsdException w:name="heading 4" w:uiPriority="9" w:qFormat="1"/>
-    <w:lsdException w:name="heading 5" w:uiPriority="9" w:qFormat="1"/>
-    <w:lsdException w:name="heading 6" w:uiPriority="9" w:qFormat="1"/>
-    <w:lsdException w:name="heading 7" w:uiPriority="9" w:qFormat="1"/>
-    <w:lsdException w:name="heading 8" w:uiPriority="9" w:qFormat="1"/>
-    <w:lsdException w:name="heading 9" w:uiPriority="9" w:qFormat="1"/>
-    <w:lsdException w:name="toc 1" w:uiPriority="39"/>
-    <w:lsdException w:name="toc 2" w:uiPriority="39"/>
-    <w:lsdException w:name="toc 3" w:uiPriority="39"/>
-    <w:lsdException w:name="toc 4" w:uiPriority="39"/>
-    <w:lsdException w:name="toc 5" w:uiPriority="39"/>
-    <w:lsdException w:name="toc 6" w:uiPriority="39"/>
-    <w:lsdException w:name="toc 7" w:uiPriority="39"/>
-    <w:lsdException w:name="toc 8" w:uiPriority="39"/>
-    <w:lsdException w:name="toc 9" w:uiPriority="39"/>
-    <w:lsdException w:name="caption" w:uiPriority="35" w:qFormat="1"/>
-    <w:lsdException w:name="Title" w:semiHidden="0" w:uiPriority="10" w:unhideWhenUsed="0" w:qFormat="1"/>
-    <w:lsdException w:name="Default Paragraph Font" w:uiPriority="1"/>
-    <w:lsdException w:name="Subtitle" w:semiHidden="0" w:uiPriority="11" w:unhideWhenUsed="0" w:qFormat="1"/>
-    <w:lsdException w:name="Strong" w:semiHidden="0" w:uiPriority="22" w:unhideWhenUsed="0" w:qFormat="1"/>
-    <w:lsdException w:name="Emphasis" w:semiHidden="0" w:uiPriority="20" w:unhideWhenUsed="0" w:qFormat="1"/>
-    <w:lsdException w:name="Table Grid" w:semiHidden="0" w:uiPriority="39" w:unhideWhenUsed="0"/>
-    <w:lsdException w:name="Placeholder Text" w:unhideWhenUsed="0"/>
-    <w:lsdException w:name="No Spacing" w:semiHidden="0" w:uiPriority="1" w:unhideWhenUsed="0" w:qFormat="1"/>
-    <w:lsdException w:name="Light Shading" w:semiHidden="0" w:uiPriority="60" w:unhideWhenUsed="0"/>
-    <w:lsdException w:name="Light List" w:semiHidden="0" w:uiPriority="61" w:unhideWhenUsed="0"/>
-    <w:lsdException w:name="Light Grid" w:semiHidden="0" w:uiPriority="62" w:unhideWhenUsed="0"/>
-    <w:lsdException w:name="Medium Shading 1" w:semiHidden="0" w:uiPriority="63" w:unhideWhenUsed="0"/>
-    <w:lsdException w:name="Medium Shading 2" w:semiHidden="0" w:uiPriority="64" w:unhideWhenUsed="0"/>
-    <w:lsdException w:name="Medium List 1" w:semiHidden="0" w:uiPriority="65" w:unhideWhenUsed="0"/>
-    <w:lsdException w:name="Medium List 2" w:semiHidden="0" w:uiPriority="66" w:unhideWhenUsed="0"/>
-    <w:lsdException w:name="Medium Grid 1" w:semiHidden="0" w:uiPriority="67" w:unhideWhenUsed="0"/>
-    <w:lsdException w:name="Medium Grid 2" w:semiHidden="0" w:uiPriority="68" w:unhideWhenUsed="0"/>
-    <w:lsdException w:name="Medium Grid 3" w:semiHidden="0" w:uiPriority="69" w:unhideWhenUsed="0"/>
-    <w:lsdException w:name="Dark List" w:semiHidden="0" w:uiPriority="70" w:unhideWhenUsed="0"/>
-    <w:lsdException w:name="Colorful Shading" w:semiHidden="0" w:uiPriority="71" w:unhideWhenUsed="0"/>
-    <w:lsdException w:name="Colorful List" w:semiHidden="0" w:uiPriority="72" w:unhideWhenUsed="0"/>
-    <w:lsdException w:name="Colorful Grid" w:semiHidden="0" w:uiPriority="73" w:unhideWhenUsed="0"/>
-    <w:lsdException w:name="Light Shading Accent 1" w:semiHidden="0" w:uiPriority="60" w:unhideWhenUsed="0"/>
-    <w:lsdException w:name="Light List Accent 1" w:semiHidden="0" w:uiPriority="61" w:unhideWhenUsed="0"/>
-    <w:lsdException w:name="Light Grid Accent 1" w:semiHidden="0" w:uiPriority="62" w:unhideWhenUsed="0"/>
-    <w:lsdException w:name="Medium Shading 1 Accent 1" w:semiHidden="0" w:uiPriority="63" w:unhideWhenUsed="0"/>
-    <w:lsdException w:name="Medium Shading 2 Accent 1" w:semiHidden="0" w:uiPriority="64" w:unhideWhenUsed="0"/>
-    <w:lsdException w:name="Medium List 1 Accent 1" w:semiHidden="0" w:uiPriority="65" w:unhideWhenUsed="0"/>
-    <w:lsdException w:name="Revision" w:unhideWhenUsed="0"/>
-    <w:lsdException w:name="List Paragraph" w:semiHidden="0" w:uiPriority="34" w:unhideWhenUsed="0" w:qFormat="1"/>
-    <w:lsdException w:name="Quote" w:semiHidden="0" w:uiPriority="29" w:unhideWhenUsed="0" w:qFormat="1"/>
-    <w:lsdException w:name="Intense Quote" w:semiHidden="0" w:uiPriority="30" w:unhideWhenUsed="0" w:qFormat="1"/>
-    <w:lsdException w:name="Medium List 2 Accent 1" w:semiHidden="0" w:uiPriority="66" w:unhideWhenUsed="0"/>
-    <w:lsdException w:name="Medium Grid 1 Accent 1" w:semiHidden="0" w:uiPriority="67" w:unhideWhenUsed="0"/>
-    <w:lsdException w:name="Medium Grid 2 Accent 1" w:semiHidden="0" w:uiPriority="68" w:unhideWhenUsed="0"/>
-    <w:lsdException w:name="Medium Grid 3 Accent 1" w:semiHidden="0" w:uiPriority="69" w:unhideWhenUsed="0"/>
-    <w:lsdException w:name="Dark List Accent 1" w:semiHidden="0" w:uiPriority="70" w:unhideWhenUsed="0"/>
-    <w:lsdException w:name="Colorful Shading Accent 1" w:semiHidden="0" w:uiPriority="71" w:unhideWhenUsed="0"/>
-    <w:lsdException w:name="Colorful List Accent 1" w:semiHidden="0" w:uiPriority="72" w:unhideWhenUsed="0"/>
-    <w:lsdException w:name="Colorful Grid Accent 1" w:semiHidden="0" w:uiPriority="73" w:unhideWhenUsed="0"/>
-    <w:lsdException w:name="Light Shading Accent 2" w:semiHidden="0" w:uiPriority="60" w:unhideWhenUsed="0"/>
-    <w:lsdException w:name="Light List Accent 2" w:semiHidden="0" w:uiPriority="61" w:unhideWhenUsed="0"/>
-    <w:lsdException w:name="Light Grid Accent 2" w:semiHidden="0" w:uiPriority="62" w:unhideWhenUsed="0"/>
-    <w:lsdException w:name="Medium Shading 1 Accent 2" w:semiHidden="0" w:uiPriority="63" w:unhideWhenUsed="0"/>
-    <w:lsdException w:name="Medium Shading 2 Accent 2" w:semiHidden="0" w:uiPriority="64" w:unhideWhenUsed="0"/>
-    <w:lsdException w:name="Medium List 1 Accent 2" w:semiHidden="0" w:uiPriority="65" w:unhideWhenUsed="0"/>
-    <w:lsdException w:name="Medium List 2 Accent 2" w:semiHidden="0" w:uiPriority="66" w:unhideWhenUsed="0"/>
-    <w:lsdException w:name="Medium Grid 1 Accent 2" w:semiHidden="0" w:uiPriority="67" w:unhideWhenUsed="0"/>
-    <w:lsdException w:name="Medium Grid 2 Accent 2" w:semiHidden="0" w:uiPriority="68" w:unhideWhenUsed="0"/>
-    <w:lsdException w:name="Medium Grid 3 Accent 2" w:semiHidden="0" w:uiPriority="69" w:unhideWhenUsed="0"/>
-    <w:lsdException w:name="Dark List Accent 2" w:semiHidden="0" w:uiPriority="70" w:unhideWhenUsed="0"/>
-    <w:lsdException w:name="Colorful Shading Accent 2" w:semiHidden="0" w:uiPriority="71" w:unhideWhenUsed="0"/>
-    <w:lsdException w:name="Colorful List Accent 2" w:semiHidden="0" w:uiPriority="72" w:unhideWhenUsed="0"/>
-    <w:lsdException w:name="Colorful Grid Accent 2" w:semiHidden="0" w:uiPriority="73" w:unhideWhenUsed="0"/>
-    <w:lsdException w:name="Light Shading Accent 3" w:semiHidden="0" w:uiPriority="60" w:unhideWhenUsed="0"/>
-    <w:lsdException w:name="Light List Accent 3" w:semiHidden="0" w:uiPriority="61" w:unhideWhenUsed="0"/>
-    <w:lsdException w:name="Light Grid Accent 3" w:semiHidden="0" w:uiPriority="62" w:unhideWhenUsed="0"/>
-    <w:lsdException w:name="Medium Shading 1 Accent 3" w:semiHidden="0" w:uiPriority="63" w:unhideWhenUsed="0"/>
-    <w:lsdException w:name="Medium Shading 2 Accent 3" w:semiHidden="0" w:uiPriority="64" w:unhideWhenUsed="0"/>
-    <w:lsdException w:name="Medium List 1 Accent 3" w:semiHidden="0" w:uiPriority="65" w:unhideWhenUsed="0"/>
-    <w:lsdException w:name="Medium List 2 Accent 3" w:semiHidden="0" w:uiPriority="66" w:unhideWhenUsed="0"/>
-    <w:lsdException w:name="Medium Grid 1 Accent 3" w:semiHidden="0" w:uiPriority="67" w:unhideWhenUsed="0"/>
-    <w:lsdException w:name="Medium Grid 2 Accent 3" w:semiHidden="0" w:uiPriority="68" w:unhideWhenUsed="0"/>
-    <w:lsdException w:name="Medium Grid 3 Accent 3" w:semiHidden="0" w:uiPriority="69" w:unhideWhenUsed="0"/>
-    <w:lsdException w:name="Dark List Accent 3" w:semiHidden="0" w:uiPriority="70" w:unhideWhenUsed="0"/>
-    <w:lsdException w:name="Colorful Shading Accent 3" w:semiHidden="0" w:uiPriority="71" w:unhideWhenUsed="0"/>
-    <w:lsdException w:name="Colorful List Accent 3" w:semiHidden="0" w:uiPriority="72" w:unhideWhenUsed="0"/>
-    <w:lsdException w:name="Colorful Grid Accent 3" w:semiHidden="0" w:uiPriority="73" w:unhideWhenUsed="0"/>
-    <w:lsdException w:name="Light Shading Accent 4" w:semiHidden="0" w:uiPriority="60" w:unhideWhenUsed="0"/>
-    <w:lsdException w:name="Light List Accent 4" w:semiHidden="0" w:uiPriority="61" w:unhideWhenUsed="0"/>
-    <w:lsdException w:name="Light Grid Accent 4" w:semiHidden="0" w:uiPriority="62" w:unhideWhenUsed="0"/>
-    <w:lsdException w:name="Medium Shading 1 Accent 4" w:semiHidden="0" w:uiPriority="63" w:unhideWhenUsed="0"/>
-    <w:lsdException w:name="Medium Shading 2 Accent 4" w:semiHidden="0" w:uiPriority="64" w:unhideWhenUsed="0"/>
-    <w:lsdException w:name="Medium List 1 Accent 4" w:semiHidden="0" w:uiPriority="65" w:unhideWhenUsed="0"/>
-    <w:lsdException w:name="Medium List 2 Accent 4" w:semiHidden="0" w:uiPriority="66" w:unhideWhenUsed="0"/>
-    <w:lsdException w:name="Medium Grid 1 Accent 4" w:semiHidden="0" w:uiPriority="67" w:unhideWhenUsed="0"/>
-    <w:lsdException w:name="Medium Grid 2 Accent 4" w:semiHidden="0" w:uiPriority="68" w:unhideWhenUsed="0"/>
-    <w:lsdException w:name="Medium Grid 3 Accent 4" w:semiHidden="0" w:uiPriority="69" w:unhideWhenUsed="0"/>
-    <w:lsdException w:name="Dark List Accent 4" w:semiHidden="0" w:uiPriority="70" w:unhideWhenUsed="0"/>
-    <w:lsdException w:name="Colorful Shading Accent 4" w:semiHidden="0" w:uiPriority="71" w:unhideWhenUsed="0"/>
-    <w:lsdException w:name="Colorful List Accent 4" w:semiHidden="0" w:uiPriority="72" w:unhideWhenUsed="0"/>
-    <w:lsdException w:name="Colorful Grid Accent 4" w:semiHidden="0" w:uiPriority="73" w:unhideWhenUsed="0"/>
-    <w:lsdException w:name="Light Shading Accent 5" w:semiHidden="0" w:uiPriority="60" w:unhideWhenUsed="0"/>
-    <w:lsdException w:name="Light List Accent 5" w:semiHidden="0" w:uiPriority="61" w:unhideWhenUsed="0"/>
-    <w:lsdException w:name="Light Grid Accent 5" w:semiHidden="0" w:uiPriority="62" w:unhideWhenUsed="0"/>
-    <w:lsdException w:name="Medium Shading 1 Accent 5" w:semiHidden="0" w:uiPriority="63" w:unhideWhenUsed="0"/>
-    <w:lsdException w:name="Medium Shading 2 Accent 5" w:semiHidden="0" w:uiPriority="64" w:unhideWhenUsed="0"/>
-    <w:lsdException w:name="Medium List 1 Accent 5" w:semiHidden="0" w:uiPriority="65" w:unhideWhenUsed="0"/>
-    <w:lsdException w:name="Medium List 2 Accent 5" w:semiHidden="0" w:uiPriority="66" w:unhideWhenUsed="0"/>
-    <w:lsdException w:name="Medium Grid 1 Accent 5" w:semiHidden="0" w:uiPriority="67" w:unhideWhenUsed="0"/>
-    <w:lsdException w:name="Medium Grid 2 Accent 5" w:semiHidden="0" w:uiPriority="68" w:unhideWhenUsed="0"/>
-    <w:lsdException w:name="Medium Grid 3 Accent 5" w:semiHidden="0" w:uiPriority="69" w:unhideWhenUsed="0"/>
-    <w:lsdException w:name="Dark List Accent 5" w:semiHidden="0" w:uiPriority="70" w:unhideWhenUsed="0"/>
-    <w:lsdException w:name="Colorful Shading Accent 5" w:semiHidden="0" w:uiPriority="71" w:unhideWhenUsed="0"/>
-    <w:lsdException w:name="Colorful List Accent 5" w:semiHidden="0" w:uiPriority="72" w:unhideWhenUsed="0"/>
-    <w:lsdException w:name="Colorful Grid Accent 5" w:semiHidden="0" w:uiPriority="73" w:unhideWhenUsed="0"/>
-    <w:lsdException w:name="Light Shading Accent 6" w:semiHidden="0" w:uiPriority="60" w:unhideWhenUsed="0"/>
-    <w:lsdException w:name="Light List Accent 6" w:semiHidden="0" w:uiPriority="61" w:unhideWhenUsed="0"/>
-    <w:lsdException w:name="Light Grid Accent 6" w:semiHidden="0" w:uiPriority="62" w:unhideWhenUsed="0"/>
-    <w:lsdException w:name="Medium Shading 1 Accent 6" w:semiHidden="0" w:uiPriority="63" w:unhideWhenUsed="0"/>
-    <w:lsdException w:name="Medium Shading 2 Accent 6" w:semiHidden="0" w:uiPriority="64" w:unhideWhenUsed="0"/>
-    <w:lsdException w:name="Medium List 1 Accent 6" w:semiHidden="0" w:uiPriority="65" w:unhideWhenUsed="0"/>
-    <w:lsdException w:name="Medium List 2 Accent 6" w:semiHidden="0" w:uiPriority="66" w:unhideWhenUsed="0"/>
-    <w:lsdException w:name="Medium Grid 1 Accent 6" w:semiHidden="0" w:uiPriority="67" w:unhideWhenUsed="0"/>
-    <w:lsdException w:name="Medium Grid 2 Accent 6" w:semiHidden="0" w:uiPriority="68" w:unhideWhenUsed="0"/>
-    <w:lsdException w:name="Medium Grid 3 Accent 6" w:semiHidden="0" w:uiPriority="69" w:unhideWhenUsed="0"/>
-    <w:lsdException w:name="Dark List Accent 6" w:semiHidden="0" w:uiPriority="70" w:unhideWhenUsed="0"/>
-    <w:lsdException w:name="Colorful Shading Accent 6" w:semiHidden="0" w:uiPriority="71" w:unhideWhenUsed="0"/>
-    <w:lsdException w:name="Colorful List Accent 6" w:semiHidden="0" w:uiPriority="72" w:unhideWhenUsed="0"/>
-    <w:lsdException w:name="Colorful Grid Accent 6" w:semiHidden="0" w:uiPriority="73" w:unhideWhenUsed="0"/>
-    <w:lsdException w:name="Subtle Emphasis" w:semiHidden="0" w:uiPriority="19" w:unhideWhenUsed="0" w:qFormat="1"/>
-    <w:lsdException w:name="Intense Emphasis" w:semiHidden="0" w:uiPriority="21" w:unhideWhenUsed="0" w:qFormat="1"/>
-    <w:lsdException w:name="Subtle Reference" w:semiHidden="0" w:uiPriority="31" w:unhideWhenUsed="0" w:qFormat="1"/>
-    <w:lsdException w:name="Intense Reference" w:semiHidden="0" w:uiPriority="32" w:unhideWhenUsed="0" w:qFormat="1"/>
-    <w:lsdException w:name="Book Title" w:semiHidden="0" w:uiPriority="33" w:unhideWhenUsed="0" w:qFormat="1"/>
-    <w:lsdException w:name="Bibliography" w:uiPriority="37"/>
-    <w:lsdException w:name="TOC Heading" w:uiPriority="39" w:qFormat="1"/>
-  </w:latentStyles>
-  <w:style w:type="paragraph" w:default="1" w:styleId="Normal">
-    <w:name w:val="Normal"/>
-    <w:qFormat/>
-  </w:style>
-  <w:style w:type="character" w:default="1" w:styleId="DefaultParagraphFont">
-    <w:name w:val="Default Paragraph Font"/>
-    <w:uiPriority w:val="1"/>
-    <w:semiHidden/>
-    <w:unhideWhenUsed/>
-  </w:style>
-  <w:style w:type="table" w:default="1" w:styleId="TableNormal">
-    <w:name w:val="Normal Table"/>
-    <w:uiPriority w:val="99"/>
-    <w:semiHidden/>
-    <w:unhideWhenUsed/>
-    <w:tblPr>
-      <w:tblInd w:w="0" w:type="dxa"/>
       <w:tblCellMar>
         <w:top w:w="0" w:type="dxa"/>
         <w:left w:w="108" w:type="dxa"/>
         <w:bottom w:w="0" w:type="dxa"/>
         <w:right w:w="108" w:type="dxa"/>
       </w:tblCellMar>
-    </w:tblPr>
-  </w:style>
-  <w:style w:type="numbering" w:default="1" w:styleId="NoList">
-    <w:name w:val="No List"/>
-    <w:uiPriority w:val="99"/>
-    <w:semiHidden/>
-    <w:unhideWhenUsed/>
-  </w:style>
-  <w:style w:type="character" w:customStyle="1" w:styleId="apple-converted-space">
-    <w:name w:val="apple-converted-space"/>
-    <w:basedOn w:val="DefaultParagraphFont"/>
-    <w:rsid w:val="0072641B"/>
-  </w:style>
-  <w:style w:type="paragraph" w:styleId="ListParagraph">
-    <w:name w:val="List Paragraph"/>
-    <w:basedOn w:val="Normal"/>
-    <w:uiPriority w:val="34"/>
-    <w:qFormat/>
-    <w:rsid w:val="0072641B"/>
-    <w:pPr>
-      <w:ind w:left="720"/>
-      <w:contextualSpacing/>
-    </w:pPr>
-  </w:style>
-  <w:style w:type="paragraph" w:styleId="BalloonText">
-    <w:name w:val="Balloon Text"/>
-    <w:basedOn w:val="Normal"/>
-    <w:link w:val="BalloonTextChar"/>
-    <w:uiPriority w:val="99"/>
-    <w:semiHidden/>
-    <w:unhideWhenUsed/>
-    <w:rsid w:val="00FF11A3"/>
-    <w:pPr>
-      <w:spacing w:after="0" w:line="240" w:lineRule="auto"/>
-    </w:pPr>
-    <w:rPr>
-      <w:rFonts w:ascii="Segoe UI" w:hAnsi="Segoe UI" w:cs="Segoe UI"/>
-      <w:sz w:val="18"/>
-      <w:szCs w:val="18"/>
-    </w:rPr>
-  </w:style>
-  <w:style w:type="character" w:customStyle="1" w:styleId="BalloonTextChar">
-    <w:name w:val="Balloon Text Char"/>
-    <w:basedOn w:val="DefaultParagraphFont"/>
-    <w:link w:val="BalloonText"/>
-    <w:uiPriority w:val="99"/>
-    <w:semiHidden/>
-    <w:rsid w:val="00FF11A3"/>
-    <w:rPr>
-      <w:rFonts w:ascii="Segoe UI" w:hAnsi="Segoe UI" w:cs="Segoe UI"/>
-      <w:sz w:val="18"/>
-      <w:szCs w:val="18"/>
-    </w:rPr>
-  </w:style>
-  <w:style w:type="paragraph" w:styleId="NormalWeb">
-    <w:name w:val="Normal (Web)"/>
-    <w:basedOn w:val="Normal"/>
-    <w:uiPriority w:val="99"/>
-    <w:unhideWhenUsed/>
-    <w:rsid w:val="00EC5055"/>
-    <w:pPr>
-      <w:spacing w:before="100" w:beforeAutospacing="1" w:after="100" w:afterAutospacing="1" w:line="240" w:lineRule="auto"/>
-    </w:pPr>
-    <w:rPr>
-      <w:rFonts w:ascii="Times New Roman" w:eastAsia="Times New Roman" w:hAnsi="Times New Roman" w:cs="Times New Roman"/>
-      <w:sz w:val="24"/>
-      <w:szCs w:val="24"/>
-    </w:rPr>
-  </w:style>
-  <w:style w:type="character" w:styleId="Hyperlink">
-    <w:name w:val="Hyperlink"/>
-    <w:basedOn w:val="DefaultParagraphFont"/>
-    <w:uiPriority w:val="99"/>
-    <w:unhideWhenUsed/>
-    <w:rsid w:val="00EC5055"/>
-    <w:rPr>
-      <w:color w:val="0563C1" w:themeColor="hyperlink"/>
-      <w:u w:val="single"/>
-    </w:rPr>
-  </w:style>
-  <w:style w:type="character" w:styleId="CommentReference">
-    <w:name w:val="annotation reference"/>
-    <w:basedOn w:val="DefaultParagraphFont"/>
-    <w:uiPriority w:val="99"/>
-    <w:semiHidden/>
-    <w:unhideWhenUsed/>
-    <w:rsid w:val="00BE371F"/>
-    <w:rPr>
-      <w:sz w:val="16"/>
-      <w:szCs w:val="16"/>
-    </w:rPr>
-  </w:style>
-  <w:style w:type="paragraph" w:styleId="CommentText">
-    <w:name w:val="annotation text"/>
-    <w:basedOn w:val="Normal"/>
-    <w:link w:val="CommentTextChar"/>
-    <w:uiPriority w:val="99"/>
-    <w:unhideWhenUsed/>
-    <w:rsid w:val="00BE371F"/>
-    <w:pPr>
-      <w:spacing w:line="240" w:lineRule="auto"/>
-    </w:pPr>
-    <w:rPr>
-      <w:sz w:val="20"/>
-      <w:szCs w:val="20"/>
-    </w:rPr>
-  </w:style>
-  <w:style w:type="character" w:customStyle="1" w:styleId="CommentTextChar">
-    <w:name w:val="Comment Text Char"/>
-    <w:basedOn w:val="DefaultParagraphFont"/>
-    <w:link w:val="CommentText"/>
-    <w:uiPriority w:val="99"/>
-    <w:rsid w:val="00BE371F"/>
-    <w:rPr>
-      <w:sz w:val="20"/>
-      <w:szCs w:val="20"/>
-    </w:rPr>
-  </w:style>
-  <w:style w:type="paragraph" w:styleId="CommentSubject">
-    <w:name w:val="annotation subject"/>
-    <w:basedOn w:val="CommentText"/>
-    <w:next w:val="CommentText"/>
-    <w:link w:val="CommentSubjectChar"/>
-    <w:uiPriority w:val="99"/>
-    <w:semiHidden/>
-    <w:unhideWhenUsed/>
-    <w:rsid w:val="00BE371F"/>
-    <w:rPr>
-      <w:b/>
-      <w:bCs/>
-    </w:rPr>
-  </w:style>
-  <w:style w:type="character" w:customStyle="1" w:styleId="CommentSubjectChar">
-    <w:name w:val="Comment Subject Char"/>
-    <w:basedOn w:val="CommentTextChar"/>
-    <w:link w:val="CommentSubject"/>
-    <w:uiPriority w:val="99"/>
-    <w:semiHidden/>
-    <w:rsid w:val="00BE371F"/>
-    <w:rPr>
-      <w:b/>
-      <w:bCs/>
-      <w:sz w:val="20"/>
-      <w:szCs w:val="20"/>
-    </w:rPr>
-  </w:style>
-  <w:style w:type="character" w:styleId="PlaceholderText">
-    <w:name w:val="Placeholder Text"/>
-    <w:basedOn w:val="DefaultParagraphFont"/>
-    <w:uiPriority w:val="99"/>
-    <w:semiHidden/>
-    <w:rsid w:val="00A85D3A"/>
-    <w:rPr>
-      <w:color w:val="808080"/>
-    </w:rPr>
-  </w:style>
-  <w:style w:type="table" w:styleId="TableGrid">
-    <w:name w:val="Table Grid"/>
-    <w:basedOn w:val="TableNormal"/>
-    <w:uiPriority w:val="39"/>
-    <w:rsid w:val="0082437A"/>
-    <w:pPr>
-      <w:spacing w:after="0" w:line="240" w:lineRule="auto"/>
-    </w:pPr>
-    <w:tblPr>
-      <w:tblBorders>
-        <w:top w:val="single" w:sz="4" w:space="0" w:color="auto"/>
-        <w:left w:val="single" w:sz="4" w:space="0" w:color="auto"/>
-        <w:bottom w:val="single" w:sz="4" w:space="0" w:color="auto"/>
-        <w:right w:val="single" w:sz="4" w:space="0" w:color="auto"/>
-        <w:insideH w:val="single" w:sz="4" w:space="0" w:color="auto"/>
-        <w:insideV w:val="single" w:sz="4" w:space="0" w:color="auto"/>
-      </w:tblBorders>
-    </w:tblPr>
-  </w:style>
-  <w:style w:type="table" w:styleId="LightShading-Accent3">
-    <w:name w:val="Light Shading Accent 3"/>
-    <w:basedOn w:val="TableNormal"/>
-    <w:uiPriority w:val="60"/>
-    <w:rsid w:val="0082437A"/>
-    <w:pPr>
-      <w:spacing w:after="0" w:line="240" w:lineRule="auto"/>
-    </w:pPr>
-    <w:rPr>
-      <w:color w:val="7B7B7B" w:themeColor="accent3" w:themeShade="BF"/>
-    </w:rPr>
-    <w:tblPr>
-      <w:tblStyleRowBandSize w:val="1"/>
-      <w:tblStyleColBandSize w:val="1"/>
-      <w:tblBorders>
-        <w:top w:val="single" w:sz="8" w:space="0" w:color="A5A5A5" w:themeColor="accent3"/>
-        <w:bottom w:val="single" w:sz="8" w:space="0" w:color="A5A5A5" w:themeColor="accent3"/>
-      </w:tblBorders>
-    </w:tblPr>
-    <w:tblStylePr w:type="firstRow">
-      <w:pPr>
-        <w:spacing w:before="0" w:after="0" w:line="240" w:lineRule="auto"/>
-      </w:pPr>
-      <w:rPr>
-        <w:b/>
-        <w:bCs/>
-      </w:rPr>
-      <w:tblPr/>
-      <w:tcPr>
-        <w:tcBorders>
-          <w:top w:val="single" w:sz="8" w:space="0" w:color="A5A5A5" w:themeColor="accent3"/>
-          <w:left w:val="nil"/>
-          <w:bottom w:val="single" w:sz="8" w:space="0" w:color="A5A5A5" w:themeColor="accent3"/>
-          <w:right w:val="nil"/>
-          <w:insideH w:val="nil"/>
-          <w:insideV w:val="nil"/>
-        </w:tcBorders>
-      </w:tcPr>
-    </w:tblStylePr>
-    <w:tblStylePr w:type="lastRow">
-      <w:pPr>
-        <w:spacing w:before="0" w:after="0" w:line="240" w:lineRule="auto"/>
-      </w:pPr>
-      <w:rPr>
-        <w:b/>
-        <w:bCs/>
-      </w:rPr>
-      <w:tblPr/>
-      <w:tcPr>
-        <w:tcBorders>
-          <w:top w:val="single" w:sz="8" w:space="0" w:color="A5A5A5" w:themeColor="accent3"/>
-          <w:left w:val="nil"/>
-          <w:bottom w:val="single" w:sz="8" w:space="0" w:color="A5A5A5" w:themeColor="accent3"/>
-          <w:right w:val="nil"/>
-          <w:insideH w:val="nil"/>
-          <w:insideV w:val="nil"/>
-        </w:tcBorders>
-      </w:tcPr>
-    </w:tblStylePr>
-    <w:tblStylePr w:type="firstCol">
-      <w:rPr>
-        <w:b/>
-        <w:bCs/>
-      </w:rPr>
-    </w:tblStylePr>
-    <w:tblStylePr w:type="lastCol">
-      <w:rPr>
-        <w:b/>
-        <w:bCs/>
-      </w:rPr>
-    </w:tblStylePr>
-    <w:tblStylePr w:type="band1Vert">
-      <w:tblPr/>
-      <w:tcPr>
-        <w:tcBorders>
-          <w:left w:val="nil"/>
-          <w:right w:val="nil"/>
-          <w:insideH w:val="nil"/>
-          <w:insideV w:val="nil"/>
-        </w:tcBorders>
-        <w:shd w:val="clear" w:color="auto" w:fill="E8E8E8" w:themeFill="accent3" w:themeFillTint="3F"/>
-      </w:tcPr>
-    </w:tblStylePr>
-    <w:tblStylePr w:type="band1Horz">
-      <w:tblPr/>
-      <w:tcPr>
-        <w:tcBorders>
-          <w:left w:val="nil"/>
-          <w:right w:val="nil"/>
-          <w:insideH w:val="nil"/>
-          <w:insideV w:val="nil"/>
-        </w:tcBorders>
-        <w:shd w:val="clear" w:color="auto" w:fill="E8E8E8" w:themeFill="accent3" w:themeFillTint="3F"/>
-      </w:tcPr>
-    </w:tblStylePr>
-  </w:style>
-  <w:style w:type="table" w:styleId="LightShading">
-    <w:name w:val="Light Shading"/>
-    <w:basedOn w:val="TableNormal"/>
-    <w:uiPriority w:val="60"/>
-    <w:rsid w:val="0082437A"/>
-    <w:pPr>
-      <w:spacing w:after="0" w:line="240" w:lineRule="auto"/>
-    </w:pPr>
-    <w:rPr>
-      <w:color w:val="000000" w:themeColor="text1" w:themeShade="BF"/>
-    </w:rPr>
-    <w:tblPr>
-      <w:tblStyleRowBandSize w:val="1"/>
-      <w:tblStyleColBandSize w:val="1"/>
-      <w:tblBorders>
-        <w:top w:val="single" w:sz="8" w:space="0" w:color="000000" w:themeColor="text1"/>
-        <w:bottom w:val="single" w:sz="8" w:space="0" w:color="000000" w:themeColor="text1"/>
-      </w:tblBorders>
     </w:tblPr>
     <w:tblStylePr w:type="firstRow">
       <w:pPr>
@@ -28870,7 +28460,7 @@
   <a:extraClrSchemeLst/>
   <a:extLst>
     <a:ext uri="{05A4C25C-085E-4340-85A3-A5531E510DB2}">
-      <thm15:themeFamily xmlns:thm15="http://schemas.microsoft.com/office/thememl/2012/main" xmlns="" name="Office Theme" id="{62F939B6-93AF-4DB8-9C6B-D6C7DFDC589F}" vid="{4A3C46E8-61CC-4603-A589-7422A47A8E4A}"/>
+      <thm15:themeFamily xmlns:thm15="http://schemas.microsoft.com/office/thememl/2012/main" name="Office Theme" id="{62F939B6-93AF-4DB8-9C6B-D6C7DFDC589F}" vid="{4A3C46E8-61CC-4603-A589-7422A47A8E4A}"/>
     </a:ext>
   </a:extLst>
 </a:theme>
@@ -28881,7 +28471,7 @@
 </file>
 
 <file path=customXml/itemProps1.xml><?xml version="1.0" encoding="utf-8"?>
-<ds:datastoreItem xmlns:ds="http://schemas.openxmlformats.org/officeDocument/2006/customXml" ds:itemID="{AC22CC1A-B37C-424E-82B1-971FDAB9CAF4}">
+<ds:datastoreItem xmlns:ds="http://schemas.openxmlformats.org/officeDocument/2006/customXml" ds:itemID="{77216D48-CDD4-B84A-AEDA-92A1F618A598}">
   <ds:schemaRefs>
     <ds:schemaRef ds:uri="http://schemas.openxmlformats.org/officeDocument/2006/bibliography"/>
   </ds:schemaRefs>

</xml_diff>